<commit_message>
Remove the section about primitive vs reference types and make some minor changes
</commit_message>
<xml_diff>
--- a/workshop/4/ta/methods.docx
+++ b/workshop/4/ta/methods.docx
@@ -2379,7 +2379,6 @@
         <w:pStyle w:val="Normal1"/>
         <w:jc w:val="both"/>
         <w:rPr>
-          <w:rFonts w:hint="cs"/>
           <w:rtl/>
         </w:rPr>
       </w:pPr>
@@ -2553,7 +2552,56 @@
           <w:rFonts w:hint="cs"/>
           <w:rtl/>
         </w:rPr>
-        <w:t xml:space="preserve"> اگه دوست دارین بیشتر راجع به این موضوع بدونی</w:t>
+        <w:t xml:space="preserve"> برای این درس لازم نیست اینو یاد بگیرید، ولی</w:t>
+      </w:r>
+      <w:r>
+        <w:rPr>
+          <w:rFonts w:hint="cs"/>
+          <w:rtl/>
+        </w:rPr>
+        <w:t xml:space="preserve"> اگه</w:t>
+      </w:r>
+      <w:r>
+        <w:rPr>
+          <w:rFonts w:hint="cs"/>
+          <w:rtl/>
+        </w:rPr>
+        <w:t xml:space="preserve"> خودتون</w:t>
+      </w:r>
+      <w:r>
+        <w:rPr>
+          <w:rFonts w:hint="cs"/>
+          <w:rtl/>
+        </w:rPr>
+        <w:t xml:space="preserve"> دوست داری</w:t>
+      </w:r>
+      <w:r>
+        <w:rPr>
+          <w:rFonts w:hint="cs"/>
+          <w:rtl/>
+        </w:rPr>
+        <w:t xml:space="preserve">د </w:t>
+      </w:r>
+      <w:r>
+        <w:rPr>
+          <w:rFonts w:hint="cs"/>
+          <w:rtl/>
+        </w:rPr>
+        <w:t>بیشتر راجع به</w:t>
+      </w:r>
+      <w:r>
+        <w:rPr>
+          <w:rFonts w:hint="cs"/>
+          <w:rtl/>
+        </w:rPr>
+        <w:t xml:space="preserve">ش </w:t>
+      </w:r>
+      <w:r>
+        <w:rPr>
+          <w:rFonts w:hint="cs"/>
+          <w:rtl/>
+        </w:rPr>
+        <w:t>بدونی</w:t>
       </w:r>
       <w:r>
         <w:rPr>
@@ -2587,14 +2635,7 @@
           <w:rFonts w:hint="cs"/>
           <w:rtl/>
         </w:rPr>
-        <w:t xml:space="preserve">د </w:t>
-      </w:r>
-      <w:r>
-        <w:rPr>
-          <w:rFonts w:hint="cs"/>
-          <w:rtl/>
-        </w:rPr>
-        <w:t xml:space="preserve">کلمه </w:t>
+        <w:t xml:space="preserve">د کلمه </w:t>
       </w:r>
       <w:r>
         <w:t>“varargs”</w:t>
@@ -2604,14 +2645,7 @@
           <w:rFonts w:hint="cs"/>
           <w:rtl/>
         </w:rPr>
-        <w:t xml:space="preserve"> رو جستجو کنید</w:t>
-      </w:r>
-      <w:r>
-        <w:rPr>
-          <w:rFonts w:hint="cs"/>
-          <w:rtl/>
-        </w:rPr>
-        <w:t xml:space="preserve"> یا</w:t>
+        <w:t xml:space="preserve"> رو جستجو کنید یا</w:t>
       </w:r>
       <w:r>
         <w:rPr>
@@ -3841,7 +3875,7 @@
         <w:pStyle w:val="Normal1"/>
         <w:jc w:val="both"/>
         <w:rPr>
-          <w:rFonts w:ascii="Courier New" w:eastAsia="Times New Roman" w:hAnsi="Courier New" w:cs="Courier New" w:hint="cs"/>
+          <w:rFonts w:ascii="Courier New" w:eastAsia="Times New Roman" w:hAnsi="Courier New" w:cs="Courier New"/>
           <w:color w:val="CF8E6D"/>
           <w:sz w:val="20"/>
           <w:szCs w:val="20"/>
@@ -5431,7 +5465,6 @@
         <w:pStyle w:val="Normal1"/>
         <w:jc w:val="both"/>
         <w:rPr>
-          <w:rFonts w:hint="cs"/>
           <w:rtl/>
         </w:rPr>
       </w:pPr>
@@ -5487,7 +5520,6 @@
         <w:pStyle w:val="HTMLPreformatted"/>
         <w:shd w:val="clear" w:color="auto" w:fill="1E1F22"/>
         <w:rPr>
-          <w:rFonts w:hint="cs"/>
           <w:color w:val="BCBEC4"/>
         </w:rPr>
       </w:pPr>
@@ -5752,19 +5784,11 @@
         </w:rPr>
         <w:t xml:space="preserve">public static </w:t>
       </w:r>
-      <w:proofErr w:type="gramStart"/>
-      <w:r>
-        <w:rPr>
-          <w:color w:val="BCBEC4"/>
-        </w:rPr>
-        <w:t>String[</w:t>
-      </w:r>
-      <w:proofErr w:type="gramEnd"/>
-      <w:r>
-        <w:rPr>
-          <w:color w:val="BCBEC4"/>
-        </w:rPr>
-        <w:t xml:space="preserve">] </w:t>
+      <w:r>
+        <w:rPr>
+          <w:color w:val="BCBEC4"/>
+        </w:rPr>
+        <w:t xml:space="preserve">String[] </w:t>
       </w:r>
       <w:r>
         <w:rPr>
@@ -6015,7 +6039,35 @@
           <w:rFonts w:hint="cs"/>
           <w:rtl/>
         </w:rPr>
-        <w:t>بر خلاف متغیر های آبجکت که اگه مقداردهیشون نکنید، جاوا براشون مقدار پیش فرضی قرار میده، متغیر های محلی رو باید قبل از استفاده کردن مقداردهی کنید وگرنه خطای کامپایل می</w:t>
+        <w:t>بر خلاف متغیر های آبجکت که اگه مقداردهیشون نکنید، جاوا براشون مقدار پیش فرضی قرار میده</w:t>
+      </w:r>
+      <w:r>
+        <w:rPr>
+          <w:rStyle w:val="FootnoteReference"/>
+          <w:rtl/>
+        </w:rPr>
+        <w:footnoteReference w:id="1"/>
+      </w:r>
+      <w:r>
+        <w:rPr>
+          <w:rFonts w:hint="cs"/>
+          <w:rtl/>
+        </w:rPr>
+        <w:t>،</w:t>
+      </w:r>
+      <w:r>
+        <w:rPr>
+          <w:rFonts w:hint="cs"/>
+          <w:rtl/>
+        </w:rPr>
+        <w:t xml:space="preserve"> </w:t>
+      </w:r>
+      <w:r>
+        <w:rPr>
+          <w:rFonts w:hint="cs"/>
+          <w:rtl/>
+        </w:rPr>
+        <w:t>متغیر های محلی رو باید قبل از استفاده کردن مقداردهی کنید وگرنه خطای کامپایل می</w:t>
       </w:r>
       <w:r>
         <w:rPr>
@@ -6588,6 +6640,7 @@
           <w:rFonts w:hint="cs"/>
           <w:rtl/>
         </w:rPr>
+        <w:lastRenderedPageBreak/>
         <w:t xml:space="preserve">توی این مثال، </w:t>
       </w:r>
       <w:r>
@@ -6696,7 +6749,6 @@
           <w:rFonts w:hint="cs"/>
           <w:rtl/>
         </w:rPr>
-        <w:lastRenderedPageBreak/>
         <w:t>نویسید، به نحوی مطمئن بشید که متغیر قبل از مقداردهی استفاده نمیشه. برای مثال، توی کد بالا می</w:t>
       </w:r>
       <w:r>
@@ -7064,25 +7116,38 @@
       <w:pPr>
         <w:pStyle w:val="Head1"/>
         <w:pageBreakBefore/>
+        <w:rPr>
+          <w:rtl/>
+        </w:rPr>
       </w:pPr>
-      <w:bookmarkStart w:id="6" w:name="_Toc190737074"/>
+      <w:bookmarkStart w:id="6" w:name="_Toc190737075"/>
       <w:r>
         <w:rPr>
           <w:rFonts w:hint="cs"/>
           <w:rtl/>
         </w:rPr>
         <w:lastRenderedPageBreak/>
-        <w:t xml:space="preserve">ورودی دادن و </w:t>
-      </w:r>
-      <w:r>
-        <w:t>Reference</w:t>
-      </w:r>
-      <w:r>
-        <w:rPr>
-          <w:rFonts w:hint="cs"/>
-          <w:rtl/>
-        </w:rPr>
-        <w:t xml:space="preserve"> ( ارجاع ) ها</w:t>
+        <w:t xml:space="preserve">کلاس های </w:t>
+      </w:r>
+      <w:r>
+        <w:t>wrapper</w:t>
+      </w:r>
+      <w:r>
+        <w:rPr>
+          <w:rFonts w:hint="cs"/>
+          <w:rtl/>
+        </w:rPr>
+        <w:t xml:space="preserve"> برای </w:t>
+      </w:r>
+      <w:r>
+        <w:t>primitive type</w:t>
+      </w:r>
+      <w:r>
+        <w:rPr>
+          <w:rFonts w:hint="cs"/>
+          <w:rtl/>
+        </w:rPr>
+        <w:t xml:space="preserve"> ها</w:t>
       </w:r>
       <w:bookmarkEnd w:id="6"/>
     </w:p>
@@ -7090,13 +7155,50 @@
       <w:pPr>
         <w:pStyle w:val="Normal1"/>
         <w:jc w:val="both"/>
+        <w:rPr>
+          <w:rtl/>
+        </w:rPr>
       </w:pPr>
       <w:r>
         <w:rPr>
           <w:rFonts w:hint="cs"/>
           <w:rtl/>
         </w:rPr>
-        <w:t>وقتی که به متد ها ورودی می</w:t>
+        <w:t xml:space="preserve">همونطور که تا الان دیدید، توی جاوا به نوعی تفرقه بین جنس متغیر ها وجود داره: بین </w:t>
+      </w:r>
+      <w:r>
+        <w:t>primitive type</w:t>
+      </w:r>
+      <w:r>
+        <w:rPr>
+          <w:rFonts w:hint="cs"/>
+          <w:rtl/>
+        </w:rPr>
+        <w:t xml:space="preserve"> ها و آبجکت ها</w:t>
+      </w:r>
+      <w:r>
+        <w:rPr>
+          <w:rFonts w:hint="cs"/>
+          <w:rtl/>
+        </w:rPr>
+        <w:t xml:space="preserve"> ( </w:t>
+      </w:r>
+      <w:r>
+        <w:t>reference type</w:t>
+      </w:r>
+      <w:r>
+        <w:rPr>
+          <w:rFonts w:hint="cs"/>
+          <w:rtl/>
+        </w:rPr>
+        <w:t xml:space="preserve"> ها )</w:t>
+      </w:r>
+      <w:r>
+        <w:rPr>
+          <w:rFonts w:hint="cs"/>
+          <w:rtl/>
+        </w:rPr>
+        <w:t>. جاوا این تفرقه و دوگانگی رو می</w:t>
       </w:r>
       <w:r>
         <w:rPr>
@@ -7109,21 +7211,34 @@
           <w:rFonts w:hint="cs"/>
           <w:rtl/>
         </w:rPr>
-        <w:t>دیم، اگه</w:t>
-      </w:r>
-      <w:r>
-        <w:rPr>
-          <w:rFonts w:hint="cs"/>
-          <w:rtl/>
-        </w:rPr>
-        <w:t xml:space="preserve"> جنس</w:t>
-      </w:r>
-      <w:r>
-        <w:rPr>
-          <w:rFonts w:hint="cs"/>
-          <w:rtl/>
-        </w:rPr>
-        <w:t xml:space="preserve"> ورودیمون </w:t>
+        <w:t>پذیره تا در مقابل</w:t>
+      </w:r>
+      <w:r>
+        <w:rPr>
+          <w:rFonts w:hint="cs"/>
+          <w:rtl/>
+        </w:rPr>
+        <w:t>،</w:t>
+      </w:r>
+      <w:r>
+        <w:rPr>
+          <w:rFonts w:hint="cs"/>
+          <w:rtl/>
+        </w:rPr>
+        <w:t xml:space="preserve"> بهینه باشه.وقتی شما با اعداد سر و کار دارید و روی اونا محاسبات انجام میدید، دلتون می</w:t>
+      </w:r>
+      <w:r>
+        <w:rPr>
+          <w:rtl/>
+        </w:rPr>
+        <w:softHyphen/>
+      </w:r>
+      <w:r>
+        <w:rPr>
+          <w:rFonts w:hint="cs"/>
+          <w:rtl/>
+        </w:rPr>
+        <w:t xml:space="preserve">خواد که محاسباتتون سبک باشه و سریع اجرا بشه. اگر قرار بود برای </w:t>
       </w:r>
       <w:r>
         <w:t>primitive type</w:t>
@@ -7133,558 +7248,63 @@
           <w:rFonts w:hint="cs"/>
           <w:rtl/>
         </w:rPr>
-        <w:t xml:space="preserve"> باشه</w:t>
-      </w:r>
-      <w:r>
-        <w:rPr>
-          <w:rFonts w:hint="cs"/>
-          <w:rtl/>
-        </w:rPr>
-        <w:t xml:space="preserve">، مقدار ورودی کپی میشه ولی اگه جنس ورودیمون آبجکت باشه، اون آبجکت کپی نمیشه، بلکه یک ارجاع ( </w:t>
-      </w:r>
-      <w:r>
-        <w:t>reference</w:t>
-      </w:r>
-      <w:r>
-        <w:rPr>
-          <w:rFonts w:hint="cs"/>
-          <w:rtl/>
-        </w:rPr>
-        <w:t xml:space="preserve"> ) به اون آبجکت توی متد کپی میشه و استفاده میشه. بیاید</w:t>
-      </w:r>
-      <w:r>
-        <w:rPr>
-          <w:rFonts w:hint="cs"/>
-          <w:rtl/>
-        </w:rPr>
-        <w:t xml:space="preserve"> با</w:t>
-      </w:r>
-      <w:r>
-        <w:rPr>
-          <w:rFonts w:hint="cs"/>
-          <w:rtl/>
-        </w:rPr>
-        <w:t xml:space="preserve"> ی</w:t>
-      </w:r>
-      <w:r>
-        <w:rPr>
-          <w:rFonts w:hint="cs"/>
-          <w:rtl/>
-        </w:rPr>
-        <w:t>ک</w:t>
-      </w:r>
-      <w:r>
-        <w:rPr>
-          <w:rFonts w:hint="cs"/>
-          <w:rtl/>
-        </w:rPr>
-        <w:t xml:space="preserve"> مثال </w:t>
-      </w:r>
-      <w:r>
-        <w:rPr>
-          <w:rFonts w:hint="cs"/>
-          <w:rtl/>
-        </w:rPr>
-        <w:t>پیش بریم</w:t>
-      </w:r>
-      <w:r>
-        <w:rPr>
-          <w:rFonts w:hint="cs"/>
-          <w:rtl/>
-        </w:rPr>
-        <w:t>:</w:t>
-      </w:r>
-    </w:p>
-    <w:p>
-      <w:pPr>
-        <w:pStyle w:val="HTMLPreformatted"/>
-        <w:shd w:val="clear" w:color="auto" w:fill="1E1F22"/>
-        <w:rPr>
-          <w:color w:val="BCBEC4"/>
-        </w:rPr>
-      </w:pPr>
-      <w:r>
-        <w:rPr>
-          <w:rFonts w:hint="cs"/>
-          <w:rtl/>
-        </w:rPr>
-        <w:t xml:space="preserve"> </w:t>
-      </w:r>
-      <w:r>
-        <w:rPr>
-          <w:color w:val="CF8E6D"/>
-        </w:rPr>
-        <w:t xml:space="preserve">public class </w:t>
-      </w:r>
-      <w:r>
-        <w:rPr>
-          <w:color w:val="BCBEC4"/>
-        </w:rPr>
-        <w:t>Warrior {</w:t>
-      </w:r>
-      <w:r>
-        <w:rPr>
-          <w:color w:val="BCBEC4"/>
-        </w:rPr>
-        <w:br/>
-        <w:t xml:space="preserve">    </w:t>
-      </w:r>
-      <w:r>
-        <w:rPr>
-          <w:color w:val="CF8E6D"/>
-        </w:rPr>
-        <w:t xml:space="preserve">double </w:t>
-      </w:r>
-      <w:r>
-        <w:rPr>
-          <w:color w:val="C77DBB"/>
-        </w:rPr>
-        <w:t>power</w:t>
-      </w:r>
-      <w:r>
-        <w:rPr>
-          <w:color w:val="BCBEC4"/>
-        </w:rPr>
-        <w:t>;</w:t>
-      </w:r>
-      <w:r>
-        <w:rPr>
-          <w:color w:val="BCBEC4"/>
-        </w:rPr>
-        <w:br/>
-        <w:t xml:space="preserve">    </w:t>
-      </w:r>
-      <w:r>
-        <w:rPr>
-          <w:color w:val="CF8E6D"/>
-        </w:rPr>
-        <w:t xml:space="preserve">double </w:t>
-      </w:r>
-      <w:r>
-        <w:rPr>
-          <w:color w:val="C77DBB"/>
-        </w:rPr>
-        <w:t>hp</w:t>
-      </w:r>
-      <w:r>
-        <w:rPr>
-          <w:color w:val="BCBEC4"/>
-        </w:rPr>
-        <w:t>;</w:t>
-      </w:r>
-      <w:r>
-        <w:rPr>
-          <w:color w:val="BCBEC4"/>
-        </w:rPr>
-        <w:br/>
-      </w:r>
-      <w:r>
-        <w:rPr>
-          <w:color w:val="BCBEC4"/>
-        </w:rPr>
-        <w:br/>
-        <w:t xml:space="preserve">    </w:t>
-      </w:r>
-      <w:r>
-        <w:rPr>
-          <w:color w:val="CF8E6D"/>
-        </w:rPr>
-        <w:t xml:space="preserve">public void </w:t>
-      </w:r>
-      <w:r>
-        <w:rPr>
-          <w:color w:val="56A8F5"/>
-        </w:rPr>
-        <w:t>hit</w:t>
-      </w:r>
-      <w:r>
-        <w:rPr>
-          <w:color w:val="BCBEC4"/>
-        </w:rPr>
-        <w:t>(</w:t>
-      </w:r>
-      <w:r>
-        <w:rPr>
-          <w:color w:val="CF8E6D"/>
-        </w:rPr>
-        <w:t xml:space="preserve">double </w:t>
-      </w:r>
-      <w:r>
-        <w:rPr>
-          <w:color w:val="BCBEC4"/>
-        </w:rPr>
-        <w:t>multiplier, Warrior enemy) {</w:t>
-      </w:r>
-      <w:r>
-        <w:rPr>
-          <w:color w:val="BCBEC4"/>
-        </w:rPr>
-        <w:br/>
-        <w:t xml:space="preserve">        </w:t>
-      </w:r>
-      <w:r>
-        <w:rPr>
-          <w:color w:val="CF8E6D"/>
-        </w:rPr>
-        <w:t xml:space="preserve">if </w:t>
-      </w:r>
-      <w:r>
-        <w:rPr>
-          <w:color w:val="BCBEC4"/>
-        </w:rPr>
-        <w:t xml:space="preserve">(multiplier &gt;= </w:t>
-      </w:r>
-      <w:r>
-        <w:rPr>
-          <w:color w:val="2AACB8"/>
-        </w:rPr>
-        <w:t>100</w:t>
-      </w:r>
-      <w:r>
-        <w:rPr>
-          <w:color w:val="BCBEC4"/>
-        </w:rPr>
-        <w:t>) {</w:t>
-      </w:r>
-      <w:r>
-        <w:rPr>
-          <w:color w:val="BCBEC4"/>
-        </w:rPr>
-        <w:br/>
-        <w:t xml:space="preserve">            multiplier = </w:t>
-      </w:r>
-      <w:r>
-        <w:rPr>
-          <w:color w:val="2AACB8"/>
-        </w:rPr>
-        <w:t>100</w:t>
-      </w:r>
-      <w:r>
-        <w:rPr>
-          <w:color w:val="BCBEC4"/>
-        </w:rPr>
-        <w:t>;</w:t>
-      </w:r>
-      <w:r>
-        <w:rPr>
-          <w:color w:val="BCBEC4"/>
-        </w:rPr>
-        <w:br/>
-        <w:t xml:space="preserve">        }</w:t>
-      </w:r>
-      <w:r>
-        <w:rPr>
-          <w:color w:val="BCBEC4"/>
-        </w:rPr>
-        <w:br/>
-        <w:t xml:space="preserve">        </w:t>
-      </w:r>
-      <w:r>
-        <w:rPr>
-          <w:color w:val="CF8E6D"/>
-        </w:rPr>
-        <w:t xml:space="preserve">double </w:t>
-      </w:r>
-      <w:r>
-        <w:rPr>
-          <w:color w:val="BCBEC4"/>
-        </w:rPr>
-        <w:t xml:space="preserve">finalPower = </w:t>
-      </w:r>
-      <w:r>
-        <w:rPr>
-          <w:color w:val="C77DBB"/>
-        </w:rPr>
-        <w:t xml:space="preserve">power </w:t>
-      </w:r>
-      <w:r>
-        <w:rPr>
-          <w:color w:val="BCBEC4"/>
-        </w:rPr>
-        <w:t>* multiplier;</w:t>
-      </w:r>
-      <w:r>
-        <w:rPr>
-          <w:color w:val="BCBEC4"/>
-        </w:rPr>
-        <w:br/>
-        <w:t xml:space="preserve">        enemy.</w:t>
-      </w:r>
-      <w:r>
-        <w:rPr>
-          <w:color w:val="C77DBB"/>
-        </w:rPr>
-        <w:t xml:space="preserve">hp </w:t>
-      </w:r>
-      <w:r>
-        <w:rPr>
-          <w:color w:val="BCBEC4"/>
-        </w:rPr>
-        <w:t>-= finalPower;</w:t>
-      </w:r>
-      <w:r>
-        <w:rPr>
-          <w:color w:val="BCBEC4"/>
-        </w:rPr>
-        <w:br/>
-        <w:t xml:space="preserve">    }</w:t>
-      </w:r>
-      <w:r>
-        <w:rPr>
-          <w:color w:val="BCBEC4"/>
-        </w:rPr>
-        <w:br/>
-      </w:r>
-      <w:r>
-        <w:rPr>
-          <w:color w:val="BCBEC4"/>
-        </w:rPr>
-        <w:br/>
-        <w:t xml:space="preserve">    </w:t>
-      </w:r>
-      <w:r>
-        <w:rPr>
-          <w:color w:val="CF8E6D"/>
-        </w:rPr>
-        <w:t xml:space="preserve">public static void </w:t>
-      </w:r>
-      <w:r>
-        <w:rPr>
-          <w:color w:val="56A8F5"/>
-        </w:rPr>
-        <w:t>main</w:t>
-      </w:r>
-      <w:r>
-        <w:rPr>
-          <w:color w:val="BCBEC4"/>
-        </w:rPr>
-        <w:t>(String[] args) {</w:t>
-      </w:r>
-      <w:r>
-        <w:rPr>
-          <w:color w:val="BCBEC4"/>
-        </w:rPr>
-        <w:br/>
-        <w:t xml:space="preserve">        Warrior warrior1 = </w:t>
-      </w:r>
-      <w:r>
-        <w:rPr>
-          <w:color w:val="CF8E6D"/>
-        </w:rPr>
-        <w:t xml:space="preserve">new </w:t>
-      </w:r>
-      <w:r>
-        <w:rPr>
-          <w:color w:val="BCBEC4"/>
-        </w:rPr>
-        <w:t>Warrior();</w:t>
-      </w:r>
-      <w:r>
-        <w:rPr>
-          <w:color w:val="BCBEC4"/>
-        </w:rPr>
-        <w:br/>
-        <w:t xml:space="preserve">        warrior1.</w:t>
-      </w:r>
-      <w:r>
-        <w:rPr>
-          <w:color w:val="C77DBB"/>
-        </w:rPr>
-        <w:t xml:space="preserve">hp </w:t>
-      </w:r>
-      <w:r>
-        <w:rPr>
-          <w:color w:val="BCBEC4"/>
-        </w:rPr>
-        <w:t xml:space="preserve">= </w:t>
-      </w:r>
-      <w:r>
-        <w:rPr>
-          <w:color w:val="2AACB8"/>
-        </w:rPr>
-        <w:t>100</w:t>
-      </w:r>
-      <w:r>
-        <w:rPr>
-          <w:color w:val="BCBEC4"/>
-        </w:rPr>
-        <w:t>;</w:t>
-      </w:r>
-      <w:r>
-        <w:rPr>
-          <w:color w:val="BCBEC4"/>
-        </w:rPr>
-        <w:br/>
-        <w:t xml:space="preserve">        warrior1.</w:t>
-      </w:r>
-      <w:r>
-        <w:rPr>
-          <w:color w:val="C77DBB"/>
-        </w:rPr>
-        <w:t xml:space="preserve">power </w:t>
-      </w:r>
-      <w:r>
-        <w:rPr>
-          <w:color w:val="BCBEC4"/>
-        </w:rPr>
-        <w:t xml:space="preserve">= </w:t>
-      </w:r>
-      <w:r>
-        <w:rPr>
-          <w:color w:val="2AACB8"/>
-        </w:rPr>
-        <w:t>100</w:t>
-      </w:r>
-      <w:r>
-        <w:rPr>
-          <w:color w:val="BCBEC4"/>
-        </w:rPr>
-        <w:t>;</w:t>
-      </w:r>
-      <w:r>
-        <w:rPr>
-          <w:color w:val="BCBEC4"/>
-        </w:rPr>
-        <w:br/>
-      </w:r>
-      <w:r>
-        <w:rPr>
-          <w:color w:val="BCBEC4"/>
-        </w:rPr>
-        <w:br/>
-        <w:t xml:space="preserve">        Warrior warrior2 = </w:t>
-      </w:r>
-      <w:r>
-        <w:rPr>
-          <w:color w:val="CF8E6D"/>
-        </w:rPr>
-        <w:t xml:space="preserve">new </w:t>
-      </w:r>
-      <w:r>
-        <w:rPr>
-          <w:color w:val="BCBEC4"/>
-        </w:rPr>
-        <w:t>Warrior();</w:t>
-      </w:r>
-      <w:r>
-        <w:rPr>
-          <w:color w:val="BCBEC4"/>
-        </w:rPr>
-        <w:br/>
-        <w:t xml:space="preserve">        warrior2.</w:t>
-      </w:r>
-      <w:r>
-        <w:rPr>
-          <w:color w:val="C77DBB"/>
-        </w:rPr>
-        <w:t xml:space="preserve">hp </w:t>
-      </w:r>
-      <w:r>
-        <w:rPr>
-          <w:color w:val="BCBEC4"/>
-        </w:rPr>
-        <w:t xml:space="preserve">= </w:t>
-      </w:r>
-      <w:r>
-        <w:rPr>
-          <w:color w:val="2AACB8"/>
-        </w:rPr>
-        <w:t>200</w:t>
-      </w:r>
-      <w:r>
-        <w:rPr>
-          <w:color w:val="BCBEC4"/>
-        </w:rPr>
-        <w:t>;</w:t>
-      </w:r>
-      <w:r>
-        <w:rPr>
-          <w:color w:val="BCBEC4"/>
-        </w:rPr>
-        <w:br/>
-        <w:t xml:space="preserve">        warrior2.</w:t>
-      </w:r>
-      <w:r>
-        <w:rPr>
-          <w:color w:val="C77DBB"/>
-        </w:rPr>
-        <w:t xml:space="preserve">power </w:t>
-      </w:r>
-      <w:r>
-        <w:rPr>
-          <w:color w:val="BCBEC4"/>
-        </w:rPr>
-        <w:t xml:space="preserve">= </w:t>
-      </w:r>
-      <w:r>
-        <w:rPr>
-          <w:color w:val="2AACB8"/>
-        </w:rPr>
-        <w:t>50</w:t>
-      </w:r>
-      <w:r>
-        <w:rPr>
-          <w:color w:val="BCBEC4"/>
-        </w:rPr>
-        <w:t>;</w:t>
-      </w:r>
-      <w:r>
-        <w:rPr>
-          <w:color w:val="BCBEC4"/>
-        </w:rPr>
-        <w:br/>
-      </w:r>
-      <w:r>
-        <w:rPr>
-          <w:color w:val="BCBEC4"/>
-        </w:rPr>
-        <w:br/>
-        <w:t xml:space="preserve">        </w:t>
-      </w:r>
-      <w:r>
-        <w:rPr>
-          <w:color w:val="CF8E6D"/>
-        </w:rPr>
-        <w:t xml:space="preserve">double </w:t>
-      </w:r>
-      <w:r>
-        <w:rPr>
-          <w:color w:val="BCBEC4"/>
-        </w:rPr>
-        <w:t xml:space="preserve">m = </w:t>
-      </w:r>
-      <w:r>
-        <w:rPr>
-          <w:color w:val="2AACB8"/>
-        </w:rPr>
-        <w:t>1.5</w:t>
-      </w:r>
-      <w:r>
-        <w:rPr>
-          <w:color w:val="BCBEC4"/>
-        </w:rPr>
-        <w:t>;</w:t>
-      </w:r>
-      <w:r>
-        <w:rPr>
-          <w:color w:val="BCBEC4"/>
-        </w:rPr>
-        <w:br/>
-        <w:t xml:space="preserve">        warrior1.hit(m, warrior2);</w:t>
-      </w:r>
-      <w:r>
-        <w:rPr>
-          <w:color w:val="BCBEC4"/>
-        </w:rPr>
-        <w:br/>
-        <w:t xml:space="preserve">    }</w:t>
-      </w:r>
-      <w:r>
-        <w:rPr>
-          <w:color w:val="BCBEC4"/>
-        </w:rPr>
-        <w:br/>
-        <w:t>}</w:t>
+        <w:t xml:space="preserve"> ها از آبجکت استفاده بشه، بهینه کردن محاسبات کار سختی می</w:t>
+      </w:r>
+      <w:r>
+        <w:rPr>
+          <w:rtl/>
+        </w:rPr>
+        <w:softHyphen/>
+      </w:r>
+      <w:r>
+        <w:rPr>
+          <w:rFonts w:hint="cs"/>
+          <w:rtl/>
+        </w:rPr>
+        <w:t xml:space="preserve">شد. ولی، گاهی اوقات ما نیاز داریم تا اعداد و مقدار های </w:t>
+      </w:r>
+      <w:r>
+        <w:t>primitive</w:t>
+      </w:r>
+      <w:r>
+        <w:rPr>
+          <w:rFonts w:hint="cs"/>
+          <w:rtl/>
+        </w:rPr>
+        <w:t xml:space="preserve"> دیگه رو توی آبجکت ها ذخیره کنیم ( مثال هاش رو توی داک آرایه دیده بودید! ). برای این کار، جاوا برای هر </w:t>
+      </w:r>
+      <w:r>
+        <w:t>primitive type</w:t>
+      </w:r>
+      <w:r>
+        <w:rPr>
+          <w:rFonts w:hint="cs"/>
+          <w:rtl/>
+        </w:rPr>
+        <w:t xml:space="preserve">، یک کلاس </w:t>
+      </w:r>
+      <w:r>
+        <w:t>wrapper</w:t>
+      </w:r>
+      <w:r>
+        <w:rPr>
+          <w:rFonts w:hint="cs"/>
+          <w:rtl/>
+        </w:rPr>
+        <w:t xml:space="preserve"> استاندارد داره که می</w:t>
+      </w:r>
+      <w:r>
+        <w:rPr>
+          <w:rtl/>
+        </w:rPr>
+        <w:softHyphen/>
+      </w:r>
+      <w:r>
+        <w:rPr>
+          <w:rFonts w:hint="cs"/>
+          <w:rtl/>
+        </w:rPr>
+        <w:t>تونید توی این جدول ببینید:</w:t>
       </w:r>
     </w:p>
     <w:p>
@@ -7697,787 +7317,7 @@
       </w:pPr>
       <w:r>
         <w:rPr>
-          <w:rFonts w:hint="cs"/>
-          <w:rtl/>
-        </w:rPr>
-        <w:t xml:space="preserve">اینجا یک کلاس </w:t>
-      </w:r>
-      <w:r>
-        <w:t>Warrior</w:t>
-      </w:r>
-      <w:r>
-        <w:rPr>
-          <w:rFonts w:hint="cs"/>
-          <w:rtl/>
-        </w:rPr>
-        <w:t xml:space="preserve"> ( جنگجو ) داریم که قدرت ( </w:t>
-      </w:r>
-      <w:r>
-        <w:t>power</w:t>
-      </w:r>
-      <w:r>
-        <w:rPr>
-          <w:rFonts w:hint="cs"/>
-          <w:rtl/>
-        </w:rPr>
-        <w:t xml:space="preserve"> )</w:t>
-      </w:r>
-      <w:r>
-        <w:t xml:space="preserve"> </w:t>
-      </w:r>
-      <w:r>
-        <w:rPr>
-          <w:rFonts w:hint="cs"/>
-          <w:rtl/>
-        </w:rPr>
-        <w:t xml:space="preserve"> و جون ( </w:t>
-      </w:r>
-      <w:r>
-        <w:t>hp</w:t>
-      </w:r>
-      <w:r>
-        <w:rPr>
-          <w:rFonts w:hint="cs"/>
-          <w:rtl/>
-        </w:rPr>
-        <w:t xml:space="preserve"> ) داره. یک متد </w:t>
-      </w:r>
-      <w:r>
-        <w:t>hit</w:t>
-      </w:r>
-      <w:r>
-        <w:rPr>
-          <w:rFonts w:hint="cs"/>
-          <w:rtl/>
-        </w:rPr>
-        <w:t xml:space="preserve"> هم تعریف کردیم براش که بتونه به دشمنش حمله کنه!</w:t>
-      </w:r>
-      <w:r>
-        <w:rPr>
-          <w:rFonts w:hint="cs"/>
-          <w:rtl/>
-        </w:rPr>
-        <w:t xml:space="preserve"> در ادامه، دو تا جنگجو ساختیم و متد </w:t>
-      </w:r>
-      <w:r>
-        <w:t>hit</w:t>
-      </w:r>
-      <w:r>
-        <w:rPr>
-          <w:rFonts w:hint="cs"/>
-          <w:rtl/>
-        </w:rPr>
-        <w:t xml:space="preserve"> رو روی </w:t>
-      </w:r>
-      <w:r>
-        <w:t>warrior1</w:t>
-      </w:r>
-      <w:r>
-        <w:rPr>
-          <w:rFonts w:hint="cs"/>
-          <w:rtl/>
-        </w:rPr>
-        <w:t xml:space="preserve"> صدا زدیم و </w:t>
-      </w:r>
-      <w:r>
-        <w:t>m</w:t>
-      </w:r>
-      <w:r>
-        <w:rPr>
-          <w:rFonts w:hint="cs"/>
-          <w:rtl/>
-        </w:rPr>
-        <w:t xml:space="preserve"> و </w:t>
-      </w:r>
-      <w:r>
-        <w:t>warrior2</w:t>
-      </w:r>
-      <w:r>
-        <w:rPr>
-          <w:rFonts w:hint="cs"/>
-          <w:rtl/>
-        </w:rPr>
-        <w:t xml:space="preserve"> رو بهش ورودی دادیم. وقتی متد رو صدا زدیم، مقدار </w:t>
-      </w:r>
-      <w:r>
-        <w:t>m</w:t>
-      </w:r>
-      <w:r>
-        <w:rPr>
-          <w:rFonts w:hint="cs"/>
-          <w:rtl/>
-        </w:rPr>
-        <w:t xml:space="preserve"> توی یک متغیر محلی توی متد به اسم </w:t>
-      </w:r>
-      <w:r>
-        <w:t>multiplier</w:t>
-      </w:r>
-      <w:r>
-        <w:rPr>
-          <w:rFonts w:hint="cs"/>
-          <w:rtl/>
-        </w:rPr>
-        <w:t xml:space="preserve"> کپی میشه و ازش استفاده میشه. متد ما هر تغییری توی </w:t>
-      </w:r>
-      <w:r>
-        <w:t>multiplier</w:t>
-      </w:r>
-      <w:r>
-        <w:rPr>
-          <w:rFonts w:hint="cs"/>
-          <w:rtl/>
-        </w:rPr>
-        <w:t xml:space="preserve"> ایجاد کنه، این تغییرات محلی می</w:t>
-      </w:r>
-      <w:r>
-        <w:rPr>
-          <w:rtl/>
-        </w:rPr>
-        <w:softHyphen/>
-      </w:r>
-      <w:r>
-        <w:rPr>
-          <w:rFonts w:hint="cs"/>
-          <w:rtl/>
-        </w:rPr>
-        <w:t xml:space="preserve">مونن و </w:t>
-      </w:r>
-      <w:r>
-        <w:t>m</w:t>
-      </w:r>
-      <w:r>
-        <w:rPr>
-          <w:rFonts w:hint="cs"/>
-          <w:rtl/>
-        </w:rPr>
-        <w:t xml:space="preserve"> تغییری نمی</w:t>
-      </w:r>
-      <w:r>
-        <w:rPr>
-          <w:rtl/>
-        </w:rPr>
-        <w:softHyphen/>
-      </w:r>
-      <w:r>
-        <w:rPr>
-          <w:rFonts w:hint="cs"/>
-          <w:rtl/>
-        </w:rPr>
-        <w:t xml:space="preserve">کنه. خودتون امتحان کنید! توی متد اگر </w:t>
-      </w:r>
-      <w:r>
-        <w:t>multiplier</w:t>
-      </w:r>
-      <w:r>
-        <w:rPr>
-          <w:rFonts w:hint="cs"/>
-          <w:rtl/>
-        </w:rPr>
-        <w:t xml:space="preserve"> بیشتر از 100 باشه، مقدارش به 100 کاهش پیدا می</w:t>
-      </w:r>
-      <w:r>
-        <w:rPr>
-          <w:rtl/>
-        </w:rPr>
-        <w:softHyphen/>
-      </w:r>
-      <w:r>
-        <w:rPr>
-          <w:rFonts w:hint="cs"/>
-          <w:rtl/>
-        </w:rPr>
-        <w:t xml:space="preserve">کنه ( جنگجو ها نباید زیادی قوی بشن! ). </w:t>
-      </w:r>
-      <w:r>
-        <w:t>m</w:t>
-      </w:r>
-      <w:r>
-        <w:rPr>
-          <w:rFonts w:hint="cs"/>
-          <w:rtl/>
-        </w:rPr>
-        <w:t xml:space="preserve"> رو بیشتر از 100 بذارید و ببینید چی میشه.</w:t>
-      </w:r>
-    </w:p>
-    <w:p>
-      <w:pPr>
-        <w:pStyle w:val="Normal1"/>
-        <w:jc w:val="both"/>
-        <w:rPr>
-          <w:rtl/>
-        </w:rPr>
-      </w:pPr>
-      <w:r>
-        <w:rPr>
-          <w:rFonts w:hint="cs"/>
-          <w:rtl/>
-        </w:rPr>
-        <w:t xml:space="preserve">در مورد ورودی دوم، جاوا یک </w:t>
-      </w:r>
-      <w:r>
-        <w:rPr>
-          <w:rFonts w:hint="cs"/>
-          <w:rtl/>
-        </w:rPr>
-        <w:t>"</w:t>
-      </w:r>
-      <w:r>
-        <w:rPr>
-          <w:rFonts w:hint="cs"/>
-          <w:rtl/>
-        </w:rPr>
-        <w:t>ارجاع</w:t>
-      </w:r>
-      <w:r>
-        <w:rPr>
-          <w:rFonts w:hint="cs"/>
-          <w:rtl/>
-        </w:rPr>
-        <w:t xml:space="preserve">" ( </w:t>
-      </w:r>
-      <w:r>
-        <w:t>reference</w:t>
-      </w:r>
-      <w:r>
-        <w:rPr>
-          <w:rFonts w:hint="cs"/>
-          <w:rtl/>
-        </w:rPr>
-        <w:t xml:space="preserve"> )</w:t>
-      </w:r>
-      <w:r>
-        <w:rPr>
-          <w:rFonts w:hint="cs"/>
-          <w:rtl/>
-        </w:rPr>
-        <w:t xml:space="preserve"> به</w:t>
-      </w:r>
-      <w:r>
-        <w:rPr>
-          <w:rFonts w:hint="cs"/>
-          <w:rtl/>
-        </w:rPr>
-        <w:t xml:space="preserve"> آبجکتی که توی</w:t>
-      </w:r>
-      <w:r>
-        <w:rPr>
-          <w:rFonts w:hint="cs"/>
-          <w:rtl/>
-        </w:rPr>
-        <w:t xml:space="preserve"> </w:t>
-      </w:r>
-      <w:r>
-        <w:t>warrior2</w:t>
-      </w:r>
-      <w:r>
-        <w:rPr>
-          <w:rFonts w:hint="cs"/>
-          <w:rtl/>
-        </w:rPr>
-        <w:t xml:space="preserve"> قرار داره </w:t>
-      </w:r>
-      <w:r>
-        <w:rPr>
-          <w:rFonts w:hint="cs"/>
-          <w:rtl/>
-        </w:rPr>
-        <w:t xml:space="preserve">رو توی متغیر محلی </w:t>
-      </w:r>
-      <w:r>
-        <w:t>enemy</w:t>
-      </w:r>
-      <w:r>
-        <w:rPr>
-          <w:rFonts w:hint="cs"/>
-          <w:rtl/>
-        </w:rPr>
-        <w:t xml:space="preserve"> کپی می</w:t>
-      </w:r>
-      <w:r>
-        <w:rPr>
-          <w:rtl/>
-        </w:rPr>
-        <w:softHyphen/>
-      </w:r>
-      <w:r>
-        <w:rPr>
-          <w:rFonts w:hint="cs"/>
-          <w:rtl/>
-        </w:rPr>
-        <w:t>کنه و ازش استفاده می</w:t>
-      </w:r>
-      <w:r>
-        <w:rPr>
-          <w:rtl/>
-        </w:rPr>
-        <w:softHyphen/>
-      </w:r>
-      <w:r>
-        <w:rPr>
-          <w:rFonts w:hint="cs"/>
-          <w:rtl/>
-        </w:rPr>
-        <w:t>کنه</w:t>
-      </w:r>
-      <w:r>
-        <w:rPr>
-          <w:rFonts w:hint="cs"/>
-          <w:rtl/>
-        </w:rPr>
-        <w:t xml:space="preserve">، ولی چون این فقط یک ارجاعه، </w:t>
-      </w:r>
-      <w:r>
-        <w:t>enemy</w:t>
-      </w:r>
-      <w:r>
-        <w:rPr>
-          <w:rFonts w:hint="cs"/>
-          <w:rtl/>
-        </w:rPr>
-        <w:t xml:space="preserve"> و </w:t>
-      </w:r>
-      <w:r>
-        <w:t>warrior2</w:t>
-      </w:r>
-      <w:r>
-        <w:rPr>
-          <w:rFonts w:hint="cs"/>
-          <w:rtl/>
-        </w:rPr>
-        <w:t xml:space="preserve"> هر دو در واقع به یک آبجکت اشاره می</w:t>
-      </w:r>
-      <w:r>
-        <w:rPr>
-          <w:rtl/>
-        </w:rPr>
-        <w:softHyphen/>
-      </w:r>
-      <w:r>
-        <w:rPr>
-          <w:rFonts w:hint="cs"/>
-          <w:rtl/>
-        </w:rPr>
-        <w:t xml:space="preserve">کنند و هر تغییری که </w:t>
-      </w:r>
-      <w:r>
-        <w:rPr>
-          <w:rFonts w:hint="cs"/>
-          <w:rtl/>
-        </w:rPr>
-        <w:t>از طریق</w:t>
-      </w:r>
-      <w:r>
-        <w:rPr>
-          <w:rFonts w:hint="cs"/>
-          <w:rtl/>
-        </w:rPr>
-        <w:t xml:space="preserve"> </w:t>
-      </w:r>
-      <w:r>
-        <w:t>enemy</w:t>
-      </w:r>
-      <w:r>
-        <w:rPr>
-          <w:rFonts w:hint="cs"/>
-          <w:rtl/>
-        </w:rPr>
-        <w:t xml:space="preserve"> </w:t>
-      </w:r>
-      <w:r>
-        <w:rPr>
-          <w:rFonts w:hint="cs"/>
-          <w:rtl/>
-        </w:rPr>
-        <w:t xml:space="preserve">یا </w:t>
-      </w:r>
-      <w:r>
-        <w:t>warrior2</w:t>
-      </w:r>
-      <w:r>
-        <w:rPr>
-          <w:rFonts w:hint="cs"/>
-          <w:rtl/>
-        </w:rPr>
-        <w:t xml:space="preserve"> ایجاد </w:t>
-      </w:r>
-      <w:r>
-        <w:rPr>
-          <w:rFonts w:hint="cs"/>
-          <w:rtl/>
-        </w:rPr>
-        <w:t xml:space="preserve">بشه، </w:t>
-      </w:r>
-      <w:r>
-        <w:rPr>
-          <w:rFonts w:hint="cs"/>
-          <w:rtl/>
-        </w:rPr>
-        <w:lastRenderedPageBreak/>
-        <w:t>آبجکت اصلی تغییر می</w:t>
-      </w:r>
-      <w:r>
-        <w:rPr>
-          <w:rtl/>
-        </w:rPr>
-        <w:softHyphen/>
-      </w:r>
-      <w:r>
-        <w:rPr>
-          <w:rFonts w:hint="cs"/>
-          <w:rtl/>
-        </w:rPr>
-        <w:t>کنه</w:t>
-      </w:r>
-      <w:r>
-        <w:rPr>
-          <w:rFonts w:hint="cs"/>
-          <w:rtl/>
-        </w:rPr>
-        <w:t>. خودتون امتحان کنید و ببینید</w:t>
-      </w:r>
-      <w:r>
-        <w:t>!</w:t>
-      </w:r>
-      <w:r>
-        <w:rPr>
-          <w:rFonts w:hint="cs"/>
-          <w:rtl/>
-        </w:rPr>
-        <w:t xml:space="preserve"> صدا زدن متد باعث میشه جون </w:t>
-      </w:r>
-      <w:r>
-        <w:t>warrior2</w:t>
-      </w:r>
-      <w:r>
-        <w:rPr>
-          <w:rFonts w:hint="cs"/>
-          <w:rtl/>
-        </w:rPr>
-        <w:t xml:space="preserve"> واقعاً کم بشه.</w:t>
-      </w:r>
-      <w:r>
-        <w:rPr>
-          <w:rFonts w:hint="cs"/>
-          <w:rtl/>
-        </w:rPr>
-        <w:t xml:space="preserve"> ولی، اگر متد </w:t>
-      </w:r>
-      <w:r>
-        <w:t>hit</w:t>
-      </w:r>
-      <w:r>
-        <w:rPr>
-          <w:rFonts w:hint="cs"/>
-          <w:rtl/>
-        </w:rPr>
-        <w:t>،</w:t>
-      </w:r>
-      <w:r>
-        <w:rPr>
-          <w:rFonts w:hint="cs"/>
-          <w:rtl/>
-        </w:rPr>
-        <w:t xml:space="preserve"> توی متغیر </w:t>
-      </w:r>
-      <w:r>
-        <w:t>enemy</w:t>
-      </w:r>
-      <w:r>
-        <w:rPr>
-          <w:rFonts w:hint="cs"/>
-          <w:rtl/>
-        </w:rPr>
-        <w:t xml:space="preserve"> ارجاع به یک آبجکت دیگه رو بریزه، </w:t>
-      </w:r>
-      <w:r>
-        <w:t>warrior2</w:t>
-      </w:r>
-      <w:r>
-        <w:rPr>
-          <w:rFonts w:hint="cs"/>
-          <w:rtl/>
-        </w:rPr>
-        <w:t xml:space="preserve"> تغییری نمی</w:t>
-      </w:r>
-      <w:r>
-        <w:rPr>
-          <w:rtl/>
-        </w:rPr>
-        <w:softHyphen/>
-      </w:r>
-      <w:r>
-        <w:rPr>
-          <w:rFonts w:hint="cs"/>
-          <w:rtl/>
-        </w:rPr>
-        <w:t xml:space="preserve">کنه. یعنی مثلاً اگر خط زیر رو اول متد </w:t>
-      </w:r>
-      <w:r>
-        <w:t>hit</w:t>
-      </w:r>
-      <w:r>
-        <w:rPr>
-          <w:rFonts w:hint="cs"/>
-          <w:rtl/>
-        </w:rPr>
-        <w:t xml:space="preserve"> بنویسید، </w:t>
-      </w:r>
-      <w:r>
-        <w:t>warrior2</w:t>
-      </w:r>
-      <w:r>
-        <w:rPr>
-          <w:rFonts w:hint="cs"/>
-          <w:rtl/>
-        </w:rPr>
-        <w:t xml:space="preserve"> دیگه هیچ تغییری نمی</w:t>
-      </w:r>
-      <w:r>
-        <w:rPr>
-          <w:rtl/>
-        </w:rPr>
-        <w:softHyphen/>
-      </w:r>
-      <w:r>
-        <w:rPr>
-          <w:rFonts w:hint="cs"/>
-          <w:rtl/>
-        </w:rPr>
-        <w:t>کنه.</w:t>
-      </w:r>
-    </w:p>
-    <w:p>
-      <w:pPr>
-        <w:pStyle w:val="HTMLPreformatted"/>
-        <w:shd w:val="clear" w:color="auto" w:fill="1E1F22"/>
-        <w:rPr>
-          <w:color w:val="BCBEC4"/>
-        </w:rPr>
-      </w:pPr>
-      <w:r>
-        <w:rPr>
-          <w:color w:val="BCBEC4"/>
-        </w:rPr>
-        <w:t xml:space="preserve">enemy = </w:t>
-      </w:r>
-      <w:r>
-        <w:rPr>
-          <w:color w:val="CF8E6D"/>
-        </w:rPr>
-        <w:t xml:space="preserve">new </w:t>
-      </w:r>
-      <w:r>
-        <w:rPr>
-          <w:color w:val="BCBEC4"/>
-        </w:rPr>
-        <w:t>Warrior();</w:t>
-      </w:r>
-    </w:p>
-    <w:p>
-      <w:pPr>
-        <w:pStyle w:val="Head1"/>
-        <w:pageBreakBefore/>
-        <w:rPr>
-          <w:rtl/>
-        </w:rPr>
-      </w:pPr>
-      <w:bookmarkStart w:id="7" w:name="_Toc190737075"/>
-      <w:r>
-        <w:rPr>
-          <w:rFonts w:hint="cs"/>
-          <w:rtl/>
-        </w:rPr>
-        <w:lastRenderedPageBreak/>
-        <w:t xml:space="preserve">کلاس های </w:t>
-      </w:r>
-      <w:r>
-        <w:t>wrapper</w:t>
-      </w:r>
-      <w:r>
-        <w:rPr>
-          <w:rFonts w:hint="cs"/>
-          <w:rtl/>
-        </w:rPr>
-        <w:t xml:space="preserve"> برای </w:t>
-      </w:r>
-      <w:r>
-        <w:t>primitive type</w:t>
-      </w:r>
-      <w:r>
-        <w:rPr>
-          <w:rFonts w:hint="cs"/>
-          <w:rtl/>
-        </w:rPr>
-        <w:t xml:space="preserve"> ها</w:t>
-      </w:r>
-      <w:bookmarkEnd w:id="7"/>
-    </w:p>
-    <w:p>
-      <w:pPr>
-        <w:pStyle w:val="Normal1"/>
-        <w:jc w:val="both"/>
-        <w:rPr>
-          <w:rtl/>
-        </w:rPr>
-      </w:pPr>
-      <w:r>
-        <w:rPr>
-          <w:rFonts w:hint="cs"/>
-          <w:rtl/>
-        </w:rPr>
-        <w:t xml:space="preserve">همونطور که تا الان دیدید، توی جاوا به نوعی تفرقه بین جنس متغیر ها وجود داره: بین </w:t>
-      </w:r>
-      <w:r>
-        <w:t>primitive type</w:t>
-      </w:r>
-      <w:r>
-        <w:rPr>
-          <w:rFonts w:hint="cs"/>
-          <w:rtl/>
-        </w:rPr>
-        <w:t xml:space="preserve"> ها و آبجکت ها</w:t>
-      </w:r>
-      <w:r>
-        <w:rPr>
-          <w:rFonts w:hint="cs"/>
-          <w:rtl/>
-        </w:rPr>
-        <w:t xml:space="preserve"> ( </w:t>
-      </w:r>
-      <w:r>
-        <w:t>reference type</w:t>
-      </w:r>
-      <w:r>
-        <w:rPr>
-          <w:rFonts w:hint="cs"/>
-          <w:rtl/>
-        </w:rPr>
-        <w:t xml:space="preserve"> ها )</w:t>
-      </w:r>
-      <w:r>
-        <w:rPr>
-          <w:rFonts w:hint="cs"/>
-          <w:rtl/>
-        </w:rPr>
-        <w:t>. جاوا این تفرقه و دوگانگی رو می</w:t>
-      </w:r>
-      <w:r>
-        <w:rPr>
-          <w:rtl/>
-        </w:rPr>
-        <w:softHyphen/>
-      </w:r>
-      <w:r>
-        <w:rPr>
-          <w:rFonts w:hint="cs"/>
-          <w:rtl/>
-        </w:rPr>
-        <w:t>پذیره تا در مقابل</w:t>
-      </w:r>
-      <w:r>
-        <w:rPr>
-          <w:rFonts w:hint="cs"/>
-          <w:rtl/>
-        </w:rPr>
-        <w:t>،</w:t>
-      </w:r>
-      <w:r>
-        <w:rPr>
-          <w:rFonts w:hint="cs"/>
-          <w:rtl/>
-        </w:rPr>
-        <w:t xml:space="preserve"> بهینه باشه.وقتی شما با اعداد سر و کار دارید و روی اونا محاسبات انجام میدید، دلتون می</w:t>
-      </w:r>
-      <w:r>
-        <w:rPr>
-          <w:rtl/>
-        </w:rPr>
-        <w:softHyphen/>
-      </w:r>
-      <w:r>
-        <w:rPr>
-          <w:rFonts w:hint="cs"/>
-          <w:rtl/>
-        </w:rPr>
-        <w:t xml:space="preserve">خواد که محاسباتتون سبک باشه و سریع اجرا بشه. اگر قرار بود برای </w:t>
-      </w:r>
-      <w:r>
-        <w:t>primitive type</w:t>
-      </w:r>
-      <w:r>
-        <w:rPr>
-          <w:rFonts w:hint="cs"/>
-          <w:rtl/>
-        </w:rPr>
-        <w:t xml:space="preserve"> ها از آبجکت استفاده بشه، بهینه کردن محاسبات کار سختی می</w:t>
-      </w:r>
-      <w:r>
-        <w:rPr>
-          <w:rtl/>
-        </w:rPr>
-        <w:softHyphen/>
-      </w:r>
-      <w:r>
-        <w:rPr>
-          <w:rFonts w:hint="cs"/>
-          <w:rtl/>
-        </w:rPr>
-        <w:t xml:space="preserve">شد. ولی، گاهی اوقات ما نیاز داریم تا اعداد و مقدار های </w:t>
-      </w:r>
-      <w:r>
-        <w:t>primitive</w:t>
-      </w:r>
-      <w:r>
-        <w:rPr>
-          <w:rFonts w:hint="cs"/>
-          <w:rtl/>
-        </w:rPr>
-        <w:t xml:space="preserve"> دیگه رو توی آبجکت ها ذخیره کنیم ( مثال هاش رو توی داک آرایه دیده بودید! ). برای این کار، جاوا برای هر </w:t>
-      </w:r>
-      <w:r>
-        <w:t>primitive type</w:t>
-      </w:r>
-      <w:r>
-        <w:rPr>
-          <w:rFonts w:hint="cs"/>
-          <w:rtl/>
-        </w:rPr>
-        <w:t xml:space="preserve">، یک کلاس </w:t>
-      </w:r>
-      <w:r>
-        <w:t>wrapper</w:t>
-      </w:r>
-      <w:r>
-        <w:rPr>
-          <w:rFonts w:hint="cs"/>
-          <w:rtl/>
-        </w:rPr>
-        <w:t xml:space="preserve"> استاندارد داره که می</w:t>
-      </w:r>
-      <w:r>
-        <w:rPr>
-          <w:rtl/>
-        </w:rPr>
-        <w:softHyphen/>
-      </w:r>
-      <w:r>
-        <w:rPr>
-          <w:rFonts w:hint="cs"/>
-          <w:rtl/>
-        </w:rPr>
-        <w:t>تونید توی این جدول ببینید:</w:t>
-      </w:r>
-    </w:p>
-    <w:p>
-      <w:pPr>
-        <w:pStyle w:val="Normal1"/>
-        <w:jc w:val="both"/>
-        <w:rPr>
-          <w:rtl/>
-        </w:rPr>
-      </w:pPr>
-      <w:r>
-        <w:rPr>
+          <w:noProof/>
           <w:rtl/>
         </w:rPr>
         <w:drawing>
@@ -9656,12 +8496,12 @@
         <w:pStyle w:val="Head1"/>
         <w:pageBreakBefore/>
       </w:pPr>
-      <w:bookmarkStart w:id="8" w:name="_Toc190737076"/>
+      <w:bookmarkStart w:id="7" w:name="_Toc190737076"/>
       <w:r>
         <w:lastRenderedPageBreak/>
         <w:t>Method overloading</w:t>
       </w:r>
-      <w:bookmarkEnd w:id="8"/>
+      <w:bookmarkEnd w:id="7"/>
     </w:p>
     <w:p>
       <w:pPr>
@@ -10884,7 +9724,6 @@
         <w:pStyle w:val="Normal1"/>
         <w:jc w:val="both"/>
         <w:rPr>
-          <w:rFonts w:hint="cs"/>
           <w:rtl/>
         </w:rPr>
       </w:pPr>
@@ -10949,7 +9788,7 @@
         <w:lastRenderedPageBreak/>
         <w:t xml:space="preserve"> </w:t>
       </w:r>
-      <w:bookmarkStart w:id="9" w:name="_Toc190737077"/>
+      <w:bookmarkStart w:id="8" w:name="_Toc190737077"/>
       <w:r>
         <w:rPr>
           <w:rFonts w:hint="cs"/>
@@ -10957,14 +9796,11 @@
         </w:rPr>
         <w:t>چه چیزی یاد گرفتیم؟</w:t>
       </w:r>
-      <w:bookmarkEnd w:id="9"/>
+      <w:bookmarkEnd w:id="8"/>
     </w:p>
     <w:p>
       <w:pPr>
         <w:pStyle w:val="Normal1"/>
-        <w:rPr>
-          <w:rFonts w:hint="cs"/>
-        </w:rPr>
       </w:pPr>
     </w:p>
     <w:sectPr>
@@ -11084,6 +9920,137 @@
       </w:pPr>
       <w:r>
         <w:continuationSeparator/>
+      </w:r>
+    </w:p>
+  </w:footnote>
+  <w:footnote w:id="1">
+    <w:p>
+      <w:pPr>
+        <w:pStyle w:val="FootnoteText"/>
+        <w:bidi/>
+        <w:jc w:val="both"/>
+        <w:rPr>
+          <w:rFonts w:ascii="Estedad" w:hAnsi="Estedad" w:cs="Estedad"/>
+          <w:rtl/>
+          <w:lang w:bidi="fa-IR"/>
+        </w:rPr>
+      </w:pPr>
+      <w:r>
+        <w:rPr>
+          <w:rStyle w:val="FootnoteReference"/>
+          <w:rFonts w:ascii="Estedad" w:hAnsi="Estedad" w:cs="Estedad"/>
+        </w:rPr>
+        <w:footnoteRef/>
+      </w:r>
+      <w:r>
+        <w:rPr>
+          <w:rFonts w:ascii="Estedad" w:hAnsi="Estedad" w:cs="Estedad"/>
+        </w:rPr>
+        <w:t xml:space="preserve"> </w:t>
+      </w:r>
+      <w:r>
+        <w:rPr>
+          <w:rFonts w:ascii="Estedad" w:hAnsi="Estedad" w:cs="Estedad"/>
+          <w:rtl/>
+        </w:rPr>
+        <w:t xml:space="preserve"> جاوا به طور پیش</w:t>
+      </w:r>
+      <w:r>
+        <w:rPr>
+          <w:rFonts w:ascii="Estedad" w:hAnsi="Estedad" w:cs="Estedad"/>
+          <w:rtl/>
+        </w:rPr>
+        <w:softHyphen/>
+        <w:t xml:space="preserve">فرض برای متغیر های عددی مقدار </w:t>
+      </w:r>
+      <w:r>
+        <w:rPr>
+          <w:rFonts w:ascii="Estedad" w:hAnsi="Estedad" w:cs="Estedad"/>
+        </w:rPr>
+        <w:t>0</w:t>
+      </w:r>
+      <w:r>
+        <w:rPr>
+          <w:rFonts w:ascii="Estedad" w:hAnsi="Estedad" w:cs="Estedad"/>
+          <w:rtl/>
+          <w:lang w:bidi="fa-IR"/>
+        </w:rPr>
+        <w:t xml:space="preserve">، برای </w:t>
+      </w:r>
+      <w:r>
+        <w:rPr>
+          <w:rFonts w:ascii="Estedad" w:hAnsi="Estedad" w:cs="Estedad"/>
+          <w:lang w:bidi="fa-IR"/>
+        </w:rPr>
+        <w:t>char</w:t>
+      </w:r>
+      <w:r>
+        <w:rPr>
+          <w:rFonts w:ascii="Estedad" w:hAnsi="Estedad" w:cs="Estedad"/>
+          <w:rtl/>
+          <w:lang w:bidi="fa-IR"/>
+        </w:rPr>
+        <w:t xml:space="preserve"> مقدار </w:t>
+      </w:r>
+      <w:r>
+        <w:rPr>
+          <w:rFonts w:ascii="Estedad" w:hAnsi="Estedad" w:cs="Estedad"/>
+          <w:lang w:bidi="fa-IR"/>
+        </w:rPr>
+        <w:t>\0</w:t>
+      </w:r>
+      <w:r>
+        <w:rPr>
+          <w:rFonts w:ascii="Estedad" w:hAnsi="Estedad" w:cs="Estedad"/>
+          <w:rtl/>
+          <w:lang w:bidi="fa-IR"/>
+        </w:rPr>
+        <w:t xml:space="preserve">، برای </w:t>
+      </w:r>
+      <w:r>
+        <w:rPr>
+          <w:rFonts w:ascii="Estedad" w:hAnsi="Estedad" w:cs="Estedad"/>
+          <w:lang w:bidi="fa-IR"/>
+        </w:rPr>
+        <w:t>Boolean</w:t>
+      </w:r>
+      <w:r>
+        <w:rPr>
+          <w:rFonts w:ascii="Estedad" w:hAnsi="Estedad" w:cs="Estedad"/>
+          <w:rtl/>
+          <w:lang w:bidi="fa-IR"/>
+        </w:rPr>
+        <w:t xml:space="preserve"> ها مقدار </w:t>
+      </w:r>
+      <w:r>
+        <w:rPr>
+          <w:rFonts w:ascii="Estedad" w:hAnsi="Estedad" w:cs="Estedad"/>
+          <w:lang w:bidi="fa-IR"/>
+        </w:rPr>
+        <w:t>false</w:t>
+      </w:r>
+      <w:r>
+        <w:rPr>
+          <w:rFonts w:ascii="Estedad" w:hAnsi="Estedad" w:cs="Estedad"/>
+          <w:rtl/>
+          <w:lang w:bidi="fa-IR"/>
+        </w:rPr>
+        <w:t xml:space="preserve"> و برای آبجکت ها </w:t>
+      </w:r>
+      <w:r>
+        <w:rPr>
+          <w:rFonts w:ascii="Estedad" w:hAnsi="Estedad" w:cs="Estedad"/>
+          <w:lang w:bidi="fa-IR"/>
+        </w:rPr>
+        <w:t>null</w:t>
+      </w:r>
+      <w:r>
+        <w:rPr>
+          <w:rFonts w:ascii="Estedad" w:hAnsi="Estedad" w:cs="Estedad"/>
+          <w:rtl/>
+          <w:lang w:bidi="fa-IR"/>
+        </w:rPr>
+        <w:t xml:space="preserve"> رو قرار میده.</w:t>
       </w:r>
     </w:p>
   </w:footnote>
@@ -12382,6 +11349,45 @@
       <w:color w:val="808080"/>
     </w:rPr>
   </w:style>
+  <w:style w:type="paragraph" w:styleId="FootnoteText">
+    <w:name w:val="footnote text"/>
+    <w:basedOn w:val="Normal"/>
+    <w:link w:val="FootnoteTextChar"/>
+    <w:uiPriority w:val="99"/>
+    <w:semiHidden/>
+    <w:unhideWhenUsed/>
+    <w:rsid w:val="00F13FE1"/>
+    <w:pPr>
+      <w:spacing w:after="0" w:line="240" w:lineRule="auto"/>
+    </w:pPr>
+    <w:rPr>
+      <w:sz w:val="20"/>
+      <w:szCs w:val="20"/>
+    </w:rPr>
+  </w:style>
+  <w:style w:type="character" w:customStyle="1" w:styleId="FootnoteTextChar">
+    <w:name w:val="Footnote Text Char"/>
+    <w:basedOn w:val="DefaultParagraphFont"/>
+    <w:link w:val="FootnoteText"/>
+    <w:uiPriority w:val="99"/>
+    <w:semiHidden/>
+    <w:rsid w:val="00F13FE1"/>
+    <w:rPr>
+      <w:sz w:val="20"/>
+      <w:szCs w:val="20"/>
+    </w:rPr>
+  </w:style>
+  <w:style w:type="character" w:styleId="FootnoteReference">
+    <w:name w:val="footnote reference"/>
+    <w:basedOn w:val="DefaultParagraphFont"/>
+    <w:uiPriority w:val="99"/>
+    <w:semiHidden/>
+    <w:unhideWhenUsed/>
+    <w:rsid w:val="00F13FE1"/>
+    <w:rPr>
+      <w:vertAlign w:val="superscript"/>
+    </w:rPr>
+  </w:style>
 </w:styles>
 </file>
 
@@ -12768,6 +11774,7 @@
     <w:rsid w:val="002C18FB"/>
     <w:rsid w:val="00503F0C"/>
     <w:rsid w:val="00587789"/>
+    <w:rsid w:val="006347FD"/>
     <w:rsid w:val="006F3DC5"/>
     <w:rsid w:val="007133AE"/>
     <w:rsid w:val="00764F25"/>

</xml_diff>

<commit_message>
Complete the 'what did we learn?' section and make some minor tweaks
</commit_message>
<xml_diff>
--- a/workshop/4/ta/methods.docx
+++ b/workshop/4/ta/methods.docx
@@ -32,7 +32,7 @@
                     <pic:cNvPicPr/>
                   </pic:nvPicPr>
                   <pic:blipFill>
-                    <a:blip r:embed="rId8" cstate="print">
+                    <a:blip r:embed="rId9" cstate="print">
                       <a:extLst>
                         <a:ext uri="{28A0092B-C50C-407E-A947-70E740481C1C}">
                           <a14:useLocalDpi xmlns:a14="http://schemas.microsoft.com/office/drawing/2010/main" val="0"/>
@@ -404,7 +404,7 @@
               <w:lang w:bidi="fa-IR"/>
             </w:rPr>
             <w:sectPr>
-              <w:headerReference w:type="default" r:id="rId9"/>
+              <w:headerReference w:type="default" r:id="rId10"/>
               <w:pgSz w:w="12240" w:h="15840"/>
               <w:pgMar w:top="1440" w:right="1440" w:bottom="1440" w:left="1440" w:header="720" w:footer="720" w:gutter="0"/>
               <w:cols w:space="720"/>
@@ -430,8 +430,8 @@
         <w:rPr>
           <w:rFonts w:ascii="Estedad" w:eastAsiaTheme="minorHAnsi" w:hAnsi="Estedad" w:cs="Estedad"/>
           <w:color w:val="auto"/>
-          <w:sz w:val="22"/>
-          <w:szCs w:val="22"/>
+          <w:sz w:val="24"/>
+          <w:szCs w:val="24"/>
           <w:rtl/>
         </w:rPr>
         <w:id w:val="163901112"/>
@@ -456,8 +456,8 @@
               <w:rFonts w:ascii="Estedad" w:hAnsi="Estedad" w:cs="Estedad"/>
               <w:b/>
               <w:bCs/>
-              <w:sz w:val="36"/>
-              <w:szCs w:val="36"/>
+              <w:sz w:val="24"/>
+              <w:szCs w:val="24"/>
             </w:rPr>
           </w:pPr>
           <w:r>
@@ -478,6 +478,8 @@
             <w:rPr>
               <w:rFonts w:ascii="Estedad" w:eastAsiaTheme="minorEastAsia" w:hAnsi="Estedad" w:cs="Estedad"/>
               <w:noProof/>
+              <w:sz w:val="24"/>
+              <w:szCs w:val="24"/>
               <w:rtl/>
             </w:rPr>
           </w:pPr>
@@ -523,6 +525,8 @@
                 <w:rFonts w:ascii="Estedad" w:hAnsi="Estedad" w:cs="Estedad"/>
                 <w:noProof/>
                 <w:webHidden/>
+                <w:sz w:val="24"/>
+                <w:szCs w:val="24"/>
                 <w:rtl/>
               </w:rPr>
               <w:tab/>
@@ -532,6 +536,8 @@
                 <w:rFonts w:ascii="Estedad" w:hAnsi="Estedad" w:cs="Estedad"/>
                 <w:noProof/>
                 <w:webHidden/>
+                <w:sz w:val="24"/>
+                <w:szCs w:val="24"/>
                 <w:rtl/>
               </w:rPr>
               <w:fldChar w:fldCharType="begin"/>
@@ -541,6 +547,8 @@
                 <w:rFonts w:ascii="Estedad" w:hAnsi="Estedad" w:cs="Estedad"/>
                 <w:noProof/>
                 <w:webHidden/>
+                <w:sz w:val="24"/>
+                <w:szCs w:val="24"/>
                 <w:rtl/>
               </w:rPr>
               <w:instrText xml:space="preserve"> </w:instrText>
@@ -550,6 +558,8 @@
                 <w:rFonts w:ascii="Estedad" w:hAnsi="Estedad" w:cs="Estedad"/>
                 <w:noProof/>
                 <w:webHidden/>
+                <w:sz w:val="24"/>
+                <w:szCs w:val="24"/>
               </w:rPr>
               <w:instrText>PAGEREF</w:instrText>
             </w:r>
@@ -558,6 +568,8 @@
                 <w:rFonts w:ascii="Estedad" w:hAnsi="Estedad" w:cs="Estedad"/>
                 <w:noProof/>
                 <w:webHidden/>
+                <w:sz w:val="24"/>
+                <w:szCs w:val="24"/>
                 <w:rtl/>
               </w:rPr>
               <w:instrText xml:space="preserve"> _</w:instrText>
@@ -567,6 +579,8 @@
                 <w:rFonts w:ascii="Estedad" w:hAnsi="Estedad" w:cs="Estedad"/>
                 <w:noProof/>
                 <w:webHidden/>
+                <w:sz w:val="24"/>
+                <w:szCs w:val="24"/>
               </w:rPr>
               <w:instrText>Toc190940327 \h</w:instrText>
             </w:r>
@@ -575,6 +589,8 @@
                 <w:rFonts w:ascii="Estedad" w:hAnsi="Estedad" w:cs="Estedad"/>
                 <w:noProof/>
                 <w:webHidden/>
+                <w:sz w:val="24"/>
+                <w:szCs w:val="24"/>
                 <w:rtl/>
               </w:rPr>
               <w:instrText xml:space="preserve"> </w:instrText>
@@ -584,6 +600,8 @@
                 <w:rFonts w:ascii="Estedad" w:hAnsi="Estedad" w:cs="Estedad"/>
                 <w:noProof/>
                 <w:webHidden/>
+                <w:sz w:val="24"/>
+                <w:szCs w:val="24"/>
                 <w:rtl/>
               </w:rPr>
             </w:r>
@@ -592,6 +610,8 @@
                 <w:rFonts w:ascii="Estedad" w:hAnsi="Estedad" w:cs="Estedad"/>
                 <w:noProof/>
                 <w:webHidden/>
+                <w:sz w:val="24"/>
+                <w:szCs w:val="24"/>
                 <w:rtl/>
               </w:rPr>
               <w:fldChar w:fldCharType="separate"/>
@@ -601,6 +621,8 @@
                 <w:rFonts w:ascii="Estedad" w:hAnsi="Estedad" w:cs="Estedad"/>
                 <w:noProof/>
                 <w:webHidden/>
+                <w:sz w:val="24"/>
+                <w:szCs w:val="24"/>
                 <w:rtl/>
               </w:rPr>
               <w:t>3</w:t>
@@ -610,6 +632,8 @@
                 <w:rFonts w:ascii="Estedad" w:hAnsi="Estedad" w:cs="Estedad"/>
                 <w:noProof/>
                 <w:webHidden/>
+                <w:sz w:val="24"/>
+                <w:szCs w:val="24"/>
                 <w:rtl/>
               </w:rPr>
               <w:fldChar w:fldCharType="end"/>
@@ -622,6 +646,8 @@
             <w:rPr>
               <w:rFonts w:ascii="Estedad" w:eastAsiaTheme="minorEastAsia" w:hAnsi="Estedad" w:cs="Estedad"/>
               <w:noProof/>
+              <w:sz w:val="24"/>
+              <w:szCs w:val="24"/>
               <w:rtl/>
             </w:rPr>
           </w:pPr>
@@ -631,6 +657,8 @@
                 <w:rStyle w:val="Hyperlink"/>
                 <w:rFonts w:ascii="Estedad" w:hAnsi="Estedad" w:cs="Estedad"/>
                 <w:noProof/>
+                <w:sz w:val="24"/>
+                <w:szCs w:val="24"/>
                 <w:rtl/>
                 <w:lang w:bidi="fa-IR"/>
               </w:rPr>
@@ -641,6 +669,8 @@
                 <w:rStyle w:val="Hyperlink"/>
                 <w:rFonts w:ascii="Estedad" w:hAnsi="Estedad" w:cs="Estedad"/>
                 <w:noProof/>
+                <w:sz w:val="24"/>
+                <w:szCs w:val="24"/>
                 <w:lang w:bidi="fa-IR"/>
               </w:rPr>
               <w:t>local variables</w:t>
@@ -650,6 +680,8 @@
                 <w:rStyle w:val="Hyperlink"/>
                 <w:rFonts w:ascii="Estedad" w:hAnsi="Estedad" w:cs="Estedad"/>
                 <w:noProof/>
+                <w:sz w:val="24"/>
+                <w:szCs w:val="24"/>
                 <w:rtl/>
                 <w:lang w:bidi="fa-IR"/>
               </w:rPr>
@@ -660,6 +692,8 @@
                 <w:rFonts w:ascii="Estedad" w:hAnsi="Estedad" w:cs="Estedad"/>
                 <w:noProof/>
                 <w:webHidden/>
+                <w:sz w:val="24"/>
+                <w:szCs w:val="24"/>
                 <w:rtl/>
               </w:rPr>
               <w:tab/>
@@ -669,6 +703,8 @@
                 <w:rFonts w:ascii="Estedad" w:hAnsi="Estedad" w:cs="Estedad"/>
                 <w:noProof/>
                 <w:webHidden/>
+                <w:sz w:val="24"/>
+                <w:szCs w:val="24"/>
                 <w:rtl/>
               </w:rPr>
               <w:fldChar w:fldCharType="begin"/>
@@ -678,6 +714,8 @@
                 <w:rFonts w:ascii="Estedad" w:hAnsi="Estedad" w:cs="Estedad"/>
                 <w:noProof/>
                 <w:webHidden/>
+                <w:sz w:val="24"/>
+                <w:szCs w:val="24"/>
                 <w:rtl/>
               </w:rPr>
               <w:instrText xml:space="preserve"> </w:instrText>
@@ -687,6 +725,8 @@
                 <w:rFonts w:ascii="Estedad" w:hAnsi="Estedad" w:cs="Estedad"/>
                 <w:noProof/>
                 <w:webHidden/>
+                <w:sz w:val="24"/>
+                <w:szCs w:val="24"/>
               </w:rPr>
               <w:instrText>PAGEREF</w:instrText>
             </w:r>
@@ -695,6 +735,8 @@
                 <w:rFonts w:ascii="Estedad" w:hAnsi="Estedad" w:cs="Estedad"/>
                 <w:noProof/>
                 <w:webHidden/>
+                <w:sz w:val="24"/>
+                <w:szCs w:val="24"/>
                 <w:rtl/>
               </w:rPr>
               <w:instrText xml:space="preserve"> _</w:instrText>
@@ -704,6 +746,8 @@
                 <w:rFonts w:ascii="Estedad" w:hAnsi="Estedad" w:cs="Estedad"/>
                 <w:noProof/>
                 <w:webHidden/>
+                <w:sz w:val="24"/>
+                <w:szCs w:val="24"/>
               </w:rPr>
               <w:instrText>Toc190940328 \h</w:instrText>
             </w:r>
@@ -712,6 +756,8 @@
                 <w:rFonts w:ascii="Estedad" w:hAnsi="Estedad" w:cs="Estedad"/>
                 <w:noProof/>
                 <w:webHidden/>
+                <w:sz w:val="24"/>
+                <w:szCs w:val="24"/>
                 <w:rtl/>
               </w:rPr>
               <w:instrText xml:space="preserve"> </w:instrText>
@@ -721,6 +767,8 @@
                 <w:rFonts w:ascii="Estedad" w:hAnsi="Estedad" w:cs="Estedad"/>
                 <w:noProof/>
                 <w:webHidden/>
+                <w:sz w:val="24"/>
+                <w:szCs w:val="24"/>
                 <w:rtl/>
               </w:rPr>
             </w:r>
@@ -729,6 +777,8 @@
                 <w:rFonts w:ascii="Estedad" w:hAnsi="Estedad" w:cs="Estedad"/>
                 <w:noProof/>
                 <w:webHidden/>
+                <w:sz w:val="24"/>
+                <w:szCs w:val="24"/>
                 <w:rtl/>
               </w:rPr>
               <w:fldChar w:fldCharType="separate"/>
@@ -738,6 +788,8 @@
                 <w:rFonts w:ascii="Estedad" w:hAnsi="Estedad" w:cs="Estedad"/>
                 <w:noProof/>
                 <w:webHidden/>
+                <w:sz w:val="24"/>
+                <w:szCs w:val="24"/>
                 <w:rtl/>
               </w:rPr>
               <w:t>5</w:t>
@@ -747,6 +799,8 @@
                 <w:rFonts w:ascii="Estedad" w:hAnsi="Estedad" w:cs="Estedad"/>
                 <w:noProof/>
                 <w:webHidden/>
+                <w:sz w:val="24"/>
+                <w:szCs w:val="24"/>
                 <w:rtl/>
               </w:rPr>
               <w:fldChar w:fldCharType="end"/>
@@ -759,6 +813,8 @@
             <w:rPr>
               <w:rFonts w:ascii="Estedad" w:eastAsiaTheme="minorEastAsia" w:hAnsi="Estedad" w:cs="Estedad"/>
               <w:noProof/>
+              <w:sz w:val="24"/>
+              <w:szCs w:val="24"/>
               <w:rtl/>
             </w:rPr>
           </w:pPr>
@@ -768,6 +824,8 @@
                 <w:rStyle w:val="Hyperlink"/>
                 <w:rFonts w:ascii="Estedad" w:hAnsi="Estedad" w:cs="Estedad"/>
                 <w:noProof/>
+                <w:sz w:val="24"/>
+                <w:szCs w:val="24"/>
                 <w:lang w:bidi="fa-IR"/>
               </w:rPr>
               <w:t>Shadowing</w:t>
@@ -777,6 +835,8 @@
                 <w:rFonts w:ascii="Estedad" w:hAnsi="Estedad" w:cs="Estedad"/>
                 <w:noProof/>
                 <w:webHidden/>
+                <w:sz w:val="24"/>
+                <w:szCs w:val="24"/>
                 <w:rtl/>
               </w:rPr>
               <w:tab/>
@@ -786,6 +846,8 @@
                 <w:rFonts w:ascii="Estedad" w:hAnsi="Estedad" w:cs="Estedad"/>
                 <w:noProof/>
                 <w:webHidden/>
+                <w:sz w:val="24"/>
+                <w:szCs w:val="24"/>
                 <w:rtl/>
               </w:rPr>
               <w:fldChar w:fldCharType="begin"/>
@@ -795,6 +857,8 @@
                 <w:rFonts w:ascii="Estedad" w:hAnsi="Estedad" w:cs="Estedad"/>
                 <w:noProof/>
                 <w:webHidden/>
+                <w:sz w:val="24"/>
+                <w:szCs w:val="24"/>
                 <w:rtl/>
               </w:rPr>
               <w:instrText xml:space="preserve"> </w:instrText>
@@ -804,6 +868,8 @@
                 <w:rFonts w:ascii="Estedad" w:hAnsi="Estedad" w:cs="Estedad"/>
                 <w:noProof/>
                 <w:webHidden/>
+                <w:sz w:val="24"/>
+                <w:szCs w:val="24"/>
               </w:rPr>
               <w:instrText>PAGEREF</w:instrText>
             </w:r>
@@ -812,6 +878,8 @@
                 <w:rFonts w:ascii="Estedad" w:hAnsi="Estedad" w:cs="Estedad"/>
                 <w:noProof/>
                 <w:webHidden/>
+                <w:sz w:val="24"/>
+                <w:szCs w:val="24"/>
                 <w:rtl/>
               </w:rPr>
               <w:instrText xml:space="preserve"> _</w:instrText>
@@ -821,6 +889,8 @@
                 <w:rFonts w:ascii="Estedad" w:hAnsi="Estedad" w:cs="Estedad"/>
                 <w:noProof/>
                 <w:webHidden/>
+                <w:sz w:val="24"/>
+                <w:szCs w:val="24"/>
               </w:rPr>
               <w:instrText>Toc190940329 \h</w:instrText>
             </w:r>
@@ -829,6 +899,8 @@
                 <w:rFonts w:ascii="Estedad" w:hAnsi="Estedad" w:cs="Estedad"/>
                 <w:noProof/>
                 <w:webHidden/>
+                <w:sz w:val="24"/>
+                <w:szCs w:val="24"/>
                 <w:rtl/>
               </w:rPr>
               <w:instrText xml:space="preserve"> </w:instrText>
@@ -838,6 +910,8 @@
                 <w:rFonts w:ascii="Estedad" w:hAnsi="Estedad" w:cs="Estedad"/>
                 <w:noProof/>
                 <w:webHidden/>
+                <w:sz w:val="24"/>
+                <w:szCs w:val="24"/>
                 <w:rtl/>
               </w:rPr>
             </w:r>
@@ -846,6 +920,8 @@
                 <w:rFonts w:ascii="Estedad" w:hAnsi="Estedad" w:cs="Estedad"/>
                 <w:noProof/>
                 <w:webHidden/>
+                <w:sz w:val="24"/>
+                <w:szCs w:val="24"/>
                 <w:rtl/>
               </w:rPr>
               <w:fldChar w:fldCharType="separate"/>
@@ -855,6 +931,8 @@
                 <w:rFonts w:ascii="Estedad" w:hAnsi="Estedad" w:cs="Estedad"/>
                 <w:noProof/>
                 <w:webHidden/>
+                <w:sz w:val="24"/>
+                <w:szCs w:val="24"/>
                 <w:rtl/>
               </w:rPr>
               <w:t>6</w:t>
@@ -864,6 +942,8 @@
                 <w:rFonts w:ascii="Estedad" w:hAnsi="Estedad" w:cs="Estedad"/>
                 <w:noProof/>
                 <w:webHidden/>
+                <w:sz w:val="24"/>
+                <w:szCs w:val="24"/>
                 <w:rtl/>
               </w:rPr>
               <w:fldChar w:fldCharType="end"/>
@@ -883,7 +963,6 @@
             <w:r>
               <w:rPr>
                 <w:rStyle w:val="Hyperlink"/>
-                <w:vertAlign w:val="subscript"/>
                 <w:rtl/>
               </w:rPr>
               <w:t xml:space="preserve">اشاره گر </w:t>
@@ -891,7 +970,6 @@
             <w:r>
               <w:rPr>
                 <w:rStyle w:val="Hyperlink"/>
-                <w:vertAlign w:val="subscript"/>
               </w:rPr>
               <w:t>“this”</w:t>
             </w:r>
@@ -977,6 +1055,8 @@
             <w:rPr>
               <w:rFonts w:ascii="Estedad" w:eastAsiaTheme="minorEastAsia" w:hAnsi="Estedad" w:cs="Estedad"/>
               <w:noProof/>
+              <w:sz w:val="24"/>
+              <w:szCs w:val="24"/>
               <w:rtl/>
             </w:rPr>
           </w:pPr>
@@ -986,6 +1066,8 @@
                 <w:rStyle w:val="Hyperlink"/>
                 <w:rFonts w:ascii="Estedad" w:hAnsi="Estedad" w:cs="Estedad"/>
                 <w:noProof/>
+                <w:sz w:val="24"/>
+                <w:szCs w:val="24"/>
                 <w:rtl/>
                 <w:lang w:bidi="fa-IR"/>
               </w:rPr>
@@ -996,6 +1078,8 @@
                 <w:rFonts w:ascii="Estedad" w:hAnsi="Estedad" w:cs="Estedad"/>
                 <w:noProof/>
                 <w:webHidden/>
+                <w:sz w:val="24"/>
+                <w:szCs w:val="24"/>
                 <w:rtl/>
               </w:rPr>
               <w:tab/>
@@ -1005,6 +1089,8 @@
                 <w:rFonts w:ascii="Estedad" w:hAnsi="Estedad" w:cs="Estedad"/>
                 <w:noProof/>
                 <w:webHidden/>
+                <w:sz w:val="24"/>
+                <w:szCs w:val="24"/>
                 <w:rtl/>
               </w:rPr>
               <w:fldChar w:fldCharType="begin"/>
@@ -1014,6 +1100,8 @@
                 <w:rFonts w:ascii="Estedad" w:hAnsi="Estedad" w:cs="Estedad"/>
                 <w:noProof/>
                 <w:webHidden/>
+                <w:sz w:val="24"/>
+                <w:szCs w:val="24"/>
                 <w:rtl/>
               </w:rPr>
               <w:instrText xml:space="preserve"> </w:instrText>
@@ -1023,6 +1111,8 @@
                 <w:rFonts w:ascii="Estedad" w:hAnsi="Estedad" w:cs="Estedad"/>
                 <w:noProof/>
                 <w:webHidden/>
+                <w:sz w:val="24"/>
+                <w:szCs w:val="24"/>
               </w:rPr>
               <w:instrText>PAGEREF</w:instrText>
             </w:r>
@@ -1031,6 +1121,8 @@
                 <w:rFonts w:ascii="Estedad" w:hAnsi="Estedad" w:cs="Estedad"/>
                 <w:noProof/>
                 <w:webHidden/>
+                <w:sz w:val="24"/>
+                <w:szCs w:val="24"/>
                 <w:rtl/>
               </w:rPr>
               <w:instrText xml:space="preserve"> _</w:instrText>
@@ -1040,6 +1132,8 @@
                 <w:rFonts w:ascii="Estedad" w:hAnsi="Estedad" w:cs="Estedad"/>
                 <w:noProof/>
                 <w:webHidden/>
+                <w:sz w:val="24"/>
+                <w:szCs w:val="24"/>
               </w:rPr>
               <w:instrText>Toc190940331 \h</w:instrText>
             </w:r>
@@ -1048,6 +1142,8 @@
                 <w:rFonts w:ascii="Estedad" w:hAnsi="Estedad" w:cs="Estedad"/>
                 <w:noProof/>
                 <w:webHidden/>
+                <w:sz w:val="24"/>
+                <w:szCs w:val="24"/>
                 <w:rtl/>
               </w:rPr>
               <w:instrText xml:space="preserve"> </w:instrText>
@@ -1057,6 +1153,8 @@
                 <w:rFonts w:ascii="Estedad" w:hAnsi="Estedad" w:cs="Estedad"/>
                 <w:noProof/>
                 <w:webHidden/>
+                <w:sz w:val="24"/>
+                <w:szCs w:val="24"/>
                 <w:rtl/>
               </w:rPr>
             </w:r>
@@ -1065,6 +1163,8 @@
                 <w:rFonts w:ascii="Estedad" w:hAnsi="Estedad" w:cs="Estedad"/>
                 <w:noProof/>
                 <w:webHidden/>
+                <w:sz w:val="24"/>
+                <w:szCs w:val="24"/>
                 <w:rtl/>
               </w:rPr>
               <w:fldChar w:fldCharType="separate"/>
@@ -1074,6 +1174,8 @@
                 <w:rFonts w:ascii="Estedad" w:hAnsi="Estedad" w:cs="Estedad"/>
                 <w:noProof/>
                 <w:webHidden/>
+                <w:sz w:val="24"/>
+                <w:szCs w:val="24"/>
                 <w:rtl/>
               </w:rPr>
               <w:t>8</w:t>
@@ -1083,6 +1185,8 @@
                 <w:rFonts w:ascii="Estedad" w:hAnsi="Estedad" w:cs="Estedad"/>
                 <w:noProof/>
                 <w:webHidden/>
+                <w:sz w:val="24"/>
+                <w:szCs w:val="24"/>
                 <w:rtl/>
               </w:rPr>
               <w:fldChar w:fldCharType="end"/>
@@ -1095,6 +1199,8 @@
             <w:rPr>
               <w:rFonts w:ascii="Estedad" w:eastAsiaTheme="minorEastAsia" w:hAnsi="Estedad" w:cs="Estedad"/>
               <w:noProof/>
+              <w:sz w:val="24"/>
+              <w:szCs w:val="24"/>
               <w:rtl/>
             </w:rPr>
           </w:pPr>
@@ -1104,6 +1210,8 @@
                 <w:rStyle w:val="Hyperlink"/>
                 <w:rFonts w:ascii="Estedad" w:hAnsi="Estedad" w:cs="Estedad"/>
                 <w:noProof/>
+                <w:sz w:val="24"/>
+                <w:szCs w:val="24"/>
                 <w:rtl/>
                 <w:lang w:bidi="fa-IR"/>
               </w:rPr>
@@ -1114,6 +1222,8 @@
                 <w:rFonts w:ascii="Estedad" w:hAnsi="Estedad" w:cs="Estedad"/>
                 <w:noProof/>
                 <w:webHidden/>
+                <w:sz w:val="24"/>
+                <w:szCs w:val="24"/>
                 <w:rtl/>
               </w:rPr>
               <w:tab/>
@@ -1123,6 +1233,8 @@
                 <w:rFonts w:ascii="Estedad" w:hAnsi="Estedad" w:cs="Estedad"/>
                 <w:noProof/>
                 <w:webHidden/>
+                <w:sz w:val="24"/>
+                <w:szCs w:val="24"/>
                 <w:rtl/>
               </w:rPr>
               <w:fldChar w:fldCharType="begin"/>
@@ -1132,6 +1244,8 @@
                 <w:rFonts w:ascii="Estedad" w:hAnsi="Estedad" w:cs="Estedad"/>
                 <w:noProof/>
                 <w:webHidden/>
+                <w:sz w:val="24"/>
+                <w:szCs w:val="24"/>
                 <w:rtl/>
               </w:rPr>
               <w:instrText xml:space="preserve"> </w:instrText>
@@ -1141,6 +1255,8 @@
                 <w:rFonts w:ascii="Estedad" w:hAnsi="Estedad" w:cs="Estedad"/>
                 <w:noProof/>
                 <w:webHidden/>
+                <w:sz w:val="24"/>
+                <w:szCs w:val="24"/>
               </w:rPr>
               <w:instrText>PAGEREF</w:instrText>
             </w:r>
@@ -1149,6 +1265,8 @@
                 <w:rFonts w:ascii="Estedad" w:hAnsi="Estedad" w:cs="Estedad"/>
                 <w:noProof/>
                 <w:webHidden/>
+                <w:sz w:val="24"/>
+                <w:szCs w:val="24"/>
                 <w:rtl/>
               </w:rPr>
               <w:instrText xml:space="preserve"> _</w:instrText>
@@ -1158,6 +1276,8 @@
                 <w:rFonts w:ascii="Estedad" w:hAnsi="Estedad" w:cs="Estedad"/>
                 <w:noProof/>
                 <w:webHidden/>
+                <w:sz w:val="24"/>
+                <w:szCs w:val="24"/>
               </w:rPr>
               <w:instrText>Toc190940332 \h</w:instrText>
             </w:r>
@@ -1166,6 +1286,8 @@
                 <w:rFonts w:ascii="Estedad" w:hAnsi="Estedad" w:cs="Estedad"/>
                 <w:noProof/>
                 <w:webHidden/>
+                <w:sz w:val="24"/>
+                <w:szCs w:val="24"/>
                 <w:rtl/>
               </w:rPr>
               <w:instrText xml:space="preserve"> </w:instrText>
@@ -1175,6 +1297,8 @@
                 <w:rFonts w:ascii="Estedad" w:hAnsi="Estedad" w:cs="Estedad"/>
                 <w:noProof/>
                 <w:webHidden/>
+                <w:sz w:val="24"/>
+                <w:szCs w:val="24"/>
                 <w:rtl/>
               </w:rPr>
             </w:r>
@@ -1183,6 +1307,8 @@
                 <w:rFonts w:ascii="Estedad" w:hAnsi="Estedad" w:cs="Estedad"/>
                 <w:noProof/>
                 <w:webHidden/>
+                <w:sz w:val="24"/>
+                <w:szCs w:val="24"/>
                 <w:rtl/>
               </w:rPr>
               <w:fldChar w:fldCharType="separate"/>
@@ -1192,6 +1318,8 @@
                 <w:rFonts w:ascii="Estedad" w:hAnsi="Estedad" w:cs="Estedad"/>
                 <w:noProof/>
                 <w:webHidden/>
+                <w:sz w:val="24"/>
+                <w:szCs w:val="24"/>
                 <w:rtl/>
               </w:rPr>
               <w:t>10</w:t>
@@ -1201,6 +1329,8 @@
                 <w:rFonts w:ascii="Estedad" w:hAnsi="Estedad" w:cs="Estedad"/>
                 <w:noProof/>
                 <w:webHidden/>
+                <w:sz w:val="24"/>
+                <w:szCs w:val="24"/>
                 <w:rtl/>
               </w:rPr>
               <w:fldChar w:fldCharType="end"/>
@@ -1213,6 +1343,8 @@
             <w:rPr>
               <w:rFonts w:ascii="Estedad" w:eastAsiaTheme="minorEastAsia" w:hAnsi="Estedad" w:cs="Estedad"/>
               <w:noProof/>
+              <w:sz w:val="24"/>
+              <w:szCs w:val="24"/>
               <w:rtl/>
             </w:rPr>
           </w:pPr>
@@ -1222,6 +1354,8 @@
                 <w:rStyle w:val="Hyperlink"/>
                 <w:rFonts w:ascii="Estedad" w:hAnsi="Estedad" w:cs="Estedad"/>
                 <w:noProof/>
+                <w:sz w:val="24"/>
+                <w:szCs w:val="24"/>
                 <w:rtl/>
                 <w:lang w:bidi="fa-IR"/>
               </w:rPr>
@@ -1232,6 +1366,8 @@
                 <w:rStyle w:val="Hyperlink"/>
                 <w:rFonts w:ascii="Estedad" w:hAnsi="Estedad" w:cs="Estedad"/>
                 <w:noProof/>
+                <w:sz w:val="24"/>
+                <w:szCs w:val="24"/>
                 <w:lang w:bidi="fa-IR"/>
               </w:rPr>
               <w:t>wrapper</w:t>
@@ -1241,6 +1377,8 @@
                 <w:rStyle w:val="Hyperlink"/>
                 <w:rFonts w:ascii="Estedad" w:hAnsi="Estedad" w:cs="Estedad"/>
                 <w:noProof/>
+                <w:sz w:val="24"/>
+                <w:szCs w:val="24"/>
                 <w:rtl/>
                 <w:lang w:bidi="fa-IR"/>
               </w:rPr>
@@ -1251,6 +1389,8 @@
                 <w:rStyle w:val="Hyperlink"/>
                 <w:rFonts w:ascii="Estedad" w:hAnsi="Estedad" w:cs="Estedad"/>
                 <w:noProof/>
+                <w:sz w:val="24"/>
+                <w:szCs w:val="24"/>
                 <w:lang w:bidi="fa-IR"/>
               </w:rPr>
               <w:t>primitive type</w:t>
@@ -1260,6 +1400,8 @@
                 <w:rStyle w:val="Hyperlink"/>
                 <w:rFonts w:ascii="Estedad" w:hAnsi="Estedad" w:cs="Estedad"/>
                 <w:noProof/>
+                <w:sz w:val="24"/>
+                <w:szCs w:val="24"/>
                 <w:rtl/>
                 <w:lang w:bidi="fa-IR"/>
               </w:rPr>
@@ -1270,6 +1412,8 @@
                 <w:rFonts w:ascii="Estedad" w:hAnsi="Estedad" w:cs="Estedad"/>
                 <w:noProof/>
                 <w:webHidden/>
+                <w:sz w:val="24"/>
+                <w:szCs w:val="24"/>
                 <w:rtl/>
               </w:rPr>
               <w:tab/>
@@ -1279,6 +1423,8 @@
                 <w:rFonts w:ascii="Estedad" w:hAnsi="Estedad" w:cs="Estedad"/>
                 <w:noProof/>
                 <w:webHidden/>
+                <w:sz w:val="24"/>
+                <w:szCs w:val="24"/>
                 <w:rtl/>
               </w:rPr>
               <w:fldChar w:fldCharType="begin"/>
@@ -1288,6 +1434,8 @@
                 <w:rFonts w:ascii="Estedad" w:hAnsi="Estedad" w:cs="Estedad"/>
                 <w:noProof/>
                 <w:webHidden/>
+                <w:sz w:val="24"/>
+                <w:szCs w:val="24"/>
                 <w:rtl/>
               </w:rPr>
               <w:instrText xml:space="preserve"> </w:instrText>
@@ -1297,6 +1445,8 @@
                 <w:rFonts w:ascii="Estedad" w:hAnsi="Estedad" w:cs="Estedad"/>
                 <w:noProof/>
                 <w:webHidden/>
+                <w:sz w:val="24"/>
+                <w:szCs w:val="24"/>
               </w:rPr>
               <w:instrText>PAGEREF</w:instrText>
             </w:r>
@@ -1305,6 +1455,8 @@
                 <w:rFonts w:ascii="Estedad" w:hAnsi="Estedad" w:cs="Estedad"/>
                 <w:noProof/>
                 <w:webHidden/>
+                <w:sz w:val="24"/>
+                <w:szCs w:val="24"/>
                 <w:rtl/>
               </w:rPr>
               <w:instrText xml:space="preserve"> _</w:instrText>
@@ -1314,6 +1466,8 @@
                 <w:rFonts w:ascii="Estedad" w:hAnsi="Estedad" w:cs="Estedad"/>
                 <w:noProof/>
                 <w:webHidden/>
+                <w:sz w:val="24"/>
+                <w:szCs w:val="24"/>
               </w:rPr>
               <w:instrText>Toc190940333 \h</w:instrText>
             </w:r>
@@ -1322,6 +1476,8 @@
                 <w:rFonts w:ascii="Estedad" w:hAnsi="Estedad" w:cs="Estedad"/>
                 <w:noProof/>
                 <w:webHidden/>
+                <w:sz w:val="24"/>
+                <w:szCs w:val="24"/>
                 <w:rtl/>
               </w:rPr>
               <w:instrText xml:space="preserve"> </w:instrText>
@@ -1331,6 +1487,8 @@
                 <w:rFonts w:ascii="Estedad" w:hAnsi="Estedad" w:cs="Estedad"/>
                 <w:noProof/>
                 <w:webHidden/>
+                <w:sz w:val="24"/>
+                <w:szCs w:val="24"/>
                 <w:rtl/>
               </w:rPr>
             </w:r>
@@ -1339,6 +1497,8 @@
                 <w:rFonts w:ascii="Estedad" w:hAnsi="Estedad" w:cs="Estedad"/>
                 <w:noProof/>
                 <w:webHidden/>
+                <w:sz w:val="24"/>
+                <w:szCs w:val="24"/>
                 <w:rtl/>
               </w:rPr>
               <w:fldChar w:fldCharType="separate"/>
@@ -1348,6 +1508,8 @@
                 <w:rFonts w:ascii="Estedad" w:hAnsi="Estedad" w:cs="Estedad"/>
                 <w:noProof/>
                 <w:webHidden/>
+                <w:sz w:val="24"/>
+                <w:szCs w:val="24"/>
                 <w:rtl/>
               </w:rPr>
               <w:t>12</w:t>
@@ -1357,6 +1519,8 @@
                 <w:rFonts w:ascii="Estedad" w:hAnsi="Estedad" w:cs="Estedad"/>
                 <w:noProof/>
                 <w:webHidden/>
+                <w:sz w:val="24"/>
+                <w:szCs w:val="24"/>
                 <w:rtl/>
               </w:rPr>
               <w:fldChar w:fldCharType="end"/>
@@ -1369,6 +1533,8 @@
             <w:rPr>
               <w:rFonts w:ascii="Estedad" w:eastAsiaTheme="minorEastAsia" w:hAnsi="Estedad" w:cs="Estedad"/>
               <w:noProof/>
+              <w:sz w:val="24"/>
+              <w:szCs w:val="24"/>
               <w:rtl/>
             </w:rPr>
           </w:pPr>
@@ -1378,6 +1544,8 @@
                 <w:rStyle w:val="Hyperlink"/>
                 <w:rFonts w:ascii="Estedad" w:hAnsi="Estedad" w:cs="Estedad"/>
                 <w:noProof/>
+                <w:sz w:val="24"/>
+                <w:szCs w:val="24"/>
                 <w:lang w:bidi="fa-IR"/>
               </w:rPr>
               <w:t>Method overloading</w:t>
@@ -1387,6 +1555,8 @@
                 <w:rFonts w:ascii="Estedad" w:hAnsi="Estedad" w:cs="Estedad"/>
                 <w:noProof/>
                 <w:webHidden/>
+                <w:sz w:val="24"/>
+                <w:szCs w:val="24"/>
                 <w:rtl/>
               </w:rPr>
               <w:tab/>
@@ -1396,6 +1566,8 @@
                 <w:rFonts w:ascii="Estedad" w:hAnsi="Estedad" w:cs="Estedad"/>
                 <w:noProof/>
                 <w:webHidden/>
+                <w:sz w:val="24"/>
+                <w:szCs w:val="24"/>
                 <w:rtl/>
               </w:rPr>
               <w:fldChar w:fldCharType="begin"/>
@@ -1405,6 +1577,8 @@
                 <w:rFonts w:ascii="Estedad" w:hAnsi="Estedad" w:cs="Estedad"/>
                 <w:noProof/>
                 <w:webHidden/>
+                <w:sz w:val="24"/>
+                <w:szCs w:val="24"/>
                 <w:rtl/>
               </w:rPr>
               <w:instrText xml:space="preserve"> </w:instrText>
@@ -1414,6 +1588,8 @@
                 <w:rFonts w:ascii="Estedad" w:hAnsi="Estedad" w:cs="Estedad"/>
                 <w:noProof/>
                 <w:webHidden/>
+                <w:sz w:val="24"/>
+                <w:szCs w:val="24"/>
               </w:rPr>
               <w:instrText>PAGEREF</w:instrText>
             </w:r>
@@ -1422,6 +1598,8 @@
                 <w:rFonts w:ascii="Estedad" w:hAnsi="Estedad" w:cs="Estedad"/>
                 <w:noProof/>
                 <w:webHidden/>
+                <w:sz w:val="24"/>
+                <w:szCs w:val="24"/>
                 <w:rtl/>
               </w:rPr>
               <w:instrText xml:space="preserve"> _</w:instrText>
@@ -1431,6 +1609,8 @@
                 <w:rFonts w:ascii="Estedad" w:hAnsi="Estedad" w:cs="Estedad"/>
                 <w:noProof/>
                 <w:webHidden/>
+                <w:sz w:val="24"/>
+                <w:szCs w:val="24"/>
               </w:rPr>
               <w:instrText>Toc190940334 \h</w:instrText>
             </w:r>
@@ -1439,6 +1619,8 @@
                 <w:rFonts w:ascii="Estedad" w:hAnsi="Estedad" w:cs="Estedad"/>
                 <w:noProof/>
                 <w:webHidden/>
+                <w:sz w:val="24"/>
+                <w:szCs w:val="24"/>
                 <w:rtl/>
               </w:rPr>
               <w:instrText xml:space="preserve"> </w:instrText>
@@ -1448,6 +1630,8 @@
                 <w:rFonts w:ascii="Estedad" w:hAnsi="Estedad" w:cs="Estedad"/>
                 <w:noProof/>
                 <w:webHidden/>
+                <w:sz w:val="24"/>
+                <w:szCs w:val="24"/>
                 <w:rtl/>
               </w:rPr>
             </w:r>
@@ -1456,6 +1640,8 @@
                 <w:rFonts w:ascii="Estedad" w:hAnsi="Estedad" w:cs="Estedad"/>
                 <w:noProof/>
                 <w:webHidden/>
+                <w:sz w:val="24"/>
+                <w:szCs w:val="24"/>
                 <w:rtl/>
               </w:rPr>
               <w:fldChar w:fldCharType="separate"/>
@@ -1465,6 +1651,8 @@
                 <w:rFonts w:ascii="Estedad" w:hAnsi="Estedad" w:cs="Estedad"/>
                 <w:noProof/>
                 <w:webHidden/>
+                <w:sz w:val="24"/>
+                <w:szCs w:val="24"/>
                 <w:rtl/>
               </w:rPr>
               <w:t>14</w:t>
@@ -1474,6 +1662,8 @@
                 <w:rFonts w:ascii="Estedad" w:hAnsi="Estedad" w:cs="Estedad"/>
                 <w:noProof/>
                 <w:webHidden/>
+                <w:sz w:val="24"/>
+                <w:szCs w:val="24"/>
                 <w:rtl/>
               </w:rPr>
               <w:fldChar w:fldCharType="end"/>
@@ -1486,6 +1676,8 @@
             <w:rPr>
               <w:rFonts w:ascii="Estedad" w:eastAsiaTheme="minorEastAsia" w:hAnsi="Estedad" w:cs="Estedad"/>
               <w:noProof/>
+              <w:sz w:val="24"/>
+              <w:szCs w:val="24"/>
               <w:rtl/>
             </w:rPr>
           </w:pPr>
@@ -1495,6 +1687,8 @@
                 <w:rStyle w:val="Hyperlink"/>
                 <w:rFonts w:ascii="Estedad" w:hAnsi="Estedad" w:cs="Estedad"/>
                 <w:noProof/>
+                <w:sz w:val="24"/>
+                <w:szCs w:val="24"/>
                 <w:rtl/>
                 <w:lang w:bidi="fa-IR"/>
               </w:rPr>
@@ -1505,6 +1699,8 @@
                 <w:rFonts w:ascii="Estedad" w:hAnsi="Estedad" w:cs="Estedad"/>
                 <w:noProof/>
                 <w:webHidden/>
+                <w:sz w:val="24"/>
+                <w:szCs w:val="24"/>
                 <w:rtl/>
               </w:rPr>
               <w:tab/>
@@ -1514,6 +1710,8 @@
                 <w:rFonts w:ascii="Estedad" w:hAnsi="Estedad" w:cs="Estedad"/>
                 <w:noProof/>
                 <w:webHidden/>
+                <w:sz w:val="24"/>
+                <w:szCs w:val="24"/>
                 <w:rtl/>
               </w:rPr>
               <w:fldChar w:fldCharType="begin"/>
@@ -1523,6 +1721,8 @@
                 <w:rFonts w:ascii="Estedad" w:hAnsi="Estedad" w:cs="Estedad"/>
                 <w:noProof/>
                 <w:webHidden/>
+                <w:sz w:val="24"/>
+                <w:szCs w:val="24"/>
                 <w:rtl/>
               </w:rPr>
               <w:instrText xml:space="preserve"> </w:instrText>
@@ -1532,6 +1732,8 @@
                 <w:rFonts w:ascii="Estedad" w:hAnsi="Estedad" w:cs="Estedad"/>
                 <w:noProof/>
                 <w:webHidden/>
+                <w:sz w:val="24"/>
+                <w:szCs w:val="24"/>
               </w:rPr>
               <w:instrText>PAGEREF</w:instrText>
             </w:r>
@@ -1540,6 +1742,8 @@
                 <w:rFonts w:ascii="Estedad" w:hAnsi="Estedad" w:cs="Estedad"/>
                 <w:noProof/>
                 <w:webHidden/>
+                <w:sz w:val="24"/>
+                <w:szCs w:val="24"/>
                 <w:rtl/>
               </w:rPr>
               <w:instrText xml:space="preserve"> _</w:instrText>
@@ -1549,6 +1753,8 @@
                 <w:rFonts w:ascii="Estedad" w:hAnsi="Estedad" w:cs="Estedad"/>
                 <w:noProof/>
                 <w:webHidden/>
+                <w:sz w:val="24"/>
+                <w:szCs w:val="24"/>
               </w:rPr>
               <w:instrText>Toc190940335 \h</w:instrText>
             </w:r>
@@ -1557,6 +1763,8 @@
                 <w:rFonts w:ascii="Estedad" w:hAnsi="Estedad" w:cs="Estedad"/>
                 <w:noProof/>
                 <w:webHidden/>
+                <w:sz w:val="24"/>
+                <w:szCs w:val="24"/>
                 <w:rtl/>
               </w:rPr>
               <w:instrText xml:space="preserve"> </w:instrText>
@@ -1566,6 +1774,8 @@
                 <w:rFonts w:ascii="Estedad" w:hAnsi="Estedad" w:cs="Estedad"/>
                 <w:noProof/>
                 <w:webHidden/>
+                <w:sz w:val="24"/>
+                <w:szCs w:val="24"/>
                 <w:rtl/>
               </w:rPr>
             </w:r>
@@ -1574,6 +1784,8 @@
                 <w:rFonts w:ascii="Estedad" w:hAnsi="Estedad" w:cs="Estedad"/>
                 <w:noProof/>
                 <w:webHidden/>
+                <w:sz w:val="24"/>
+                <w:szCs w:val="24"/>
                 <w:rtl/>
               </w:rPr>
               <w:fldChar w:fldCharType="separate"/>
@@ -1583,6 +1795,8 @@
                 <w:rFonts w:ascii="Estedad" w:hAnsi="Estedad" w:cs="Estedad"/>
                 <w:noProof/>
                 <w:webHidden/>
+                <w:sz w:val="24"/>
+                <w:szCs w:val="24"/>
                 <w:rtl/>
               </w:rPr>
               <w:t>16</w:t>
@@ -1592,6 +1806,8 @@
                 <w:rFonts w:ascii="Estedad" w:hAnsi="Estedad" w:cs="Estedad"/>
                 <w:noProof/>
                 <w:webHidden/>
+                <w:sz w:val="24"/>
+                <w:szCs w:val="24"/>
                 <w:rtl/>
               </w:rPr>
               <w:fldChar w:fldCharType="end"/>
@@ -1608,6 +1824,8 @@
               <w:b/>
               <w:bCs/>
               <w:noProof/>
+              <w:sz w:val="24"/>
+              <w:szCs w:val="24"/>
             </w:rPr>
             <w:fldChar w:fldCharType="end"/>
           </w:r>
@@ -1621,11 +1839,75 @@
           <w:rFonts w:cs="B Zar"/>
           <w:sz w:val="28"/>
           <w:szCs w:val="28"/>
+          <w:rtl/>
           <w:lang w:bidi="fa-IR"/>
         </w:rPr>
+      </w:pPr>
+    </w:p>
+    <w:p>
+      <w:pPr>
+        <w:bidi/>
+        <w:rPr>
+          <w:rFonts w:cs="B Zar"/>
+          <w:sz w:val="28"/>
+          <w:szCs w:val="28"/>
+          <w:rtl/>
+          <w:lang w:bidi="fa-IR"/>
+        </w:rPr>
+      </w:pPr>
+    </w:p>
+    <w:p>
+      <w:pPr>
+        <w:bidi/>
+        <w:rPr>
+          <w:rFonts w:cs="B Zar"/>
+          <w:sz w:val="28"/>
+          <w:szCs w:val="28"/>
+          <w:rtl/>
+          <w:lang w:bidi="fa-IR"/>
+        </w:rPr>
+      </w:pPr>
+    </w:p>
+    <w:p>
+      <w:pPr>
+        <w:tabs>
+          <w:tab w:val="left" w:pos="982"/>
+        </w:tabs>
+        <w:bidi/>
+        <w:rPr>
+          <w:rFonts w:cs="B Zar"/>
+          <w:sz w:val="28"/>
+          <w:szCs w:val="28"/>
+          <w:rtl/>
+          <w:lang w:bidi="fa-IR"/>
+        </w:rPr>
+      </w:pPr>
+      <w:r>
+        <w:rPr>
+          <w:rFonts w:cs="B Zar"/>
+          <w:sz w:val="28"/>
+          <w:szCs w:val="28"/>
+          <w:rtl/>
+          <w:lang w:bidi="fa-IR"/>
+        </w:rPr>
+        <w:tab/>
+      </w:r>
+    </w:p>
+    <w:p>
+      <w:pPr>
+        <w:tabs>
+          <w:tab w:val="left" w:pos="982"/>
+        </w:tabs>
+        <w:bidi/>
+        <w:rPr>
+          <w:rFonts w:cs="B Zar"/>
+          <w:sz w:val="28"/>
+          <w:szCs w:val="28"/>
+          <w:lang w:bidi="fa-IR"/>
+        </w:rPr>
         <w:sectPr>
-          <w:headerReference w:type="first" r:id="rId10"/>
-          <w:footerReference w:type="first" r:id="rId11"/>
+          <w:headerReference w:type="first" r:id="rId11"/>
+          <w:footerReference w:type="first" r:id="rId12"/>
           <w:pgSz w:w="12240" w:h="15840" w:code="1"/>
           <w:pgMar w:top="1440" w:right="1440" w:bottom="1440" w:left="1440" w:header="720" w:footer="720" w:gutter="0"/>
           <w:cols w:space="720"/>
@@ -1634,6 +1916,16 @@
           <w:docGrid w:linePitch="360"/>
         </w:sectPr>
       </w:pPr>
+      <w:r>
+        <w:rPr>
+          <w:rFonts w:cs="B Zar"/>
+          <w:sz w:val="28"/>
+          <w:szCs w:val="28"/>
+          <w:rtl/>
+          <w:lang w:bidi="fa-IR"/>
+        </w:rPr>
+        <w:tab/>
+      </w:r>
     </w:p>
     <w:p>
       <w:pPr>
@@ -2471,6 +2763,7 @@
         </w:rPr>
         <w:t xml:space="preserve">public void </w:t>
       </w:r>
+      <w:proofErr w:type="gramStart"/>
       <w:r>
         <w:rPr>
           <w:rFonts w:ascii="Courier New" w:eastAsia="Times New Roman" w:hAnsi="Courier New" w:cs="Courier New"/>
@@ -2489,6 +2782,7 @@
         </w:rPr>
         <w:t>(</w:t>
       </w:r>
+      <w:proofErr w:type="gramEnd"/>
       <w:r>
         <w:rPr>
           <w:rFonts w:ascii="Courier New" w:eastAsia="Times New Roman" w:hAnsi="Courier New" w:cs="Courier New"/>
@@ -2616,21 +2910,16 @@
       <w:pPr>
         <w:pStyle w:val="Normal1"/>
         <w:jc w:val="both"/>
+        <w:rPr>
+          <w:rtl/>
+        </w:rPr>
       </w:pPr>
-    </w:p>
-    <w:p>
-      <w:pPr>
-        <w:pStyle w:val="Normal1"/>
-        <w:jc w:val="both"/>
-        <w:rPr>
-          <w:rtl/>
-        </w:rPr>
-      </w:pPr>
-      <w:r>
-        <w:rPr>
-          <w:rFonts w:hint="cs"/>
-          <w:rtl/>
-        </w:rPr>
+      <w:r>
+        <w:rPr>
+          <w:rFonts w:hint="cs"/>
+          <w:rtl/>
+        </w:rPr>
+        <w:lastRenderedPageBreak/>
         <w:t xml:space="preserve">اینجا، متدمون تعداد مشخص و ثابتی ورودی داره ( </w:t>
       </w:r>
       <w:r>
@@ -6064,91 +6353,17 @@
           <w:rFonts w:hint="cs"/>
           <w:rtl/>
         </w:rPr>
-        <w:t>اصلی ترین استفاده متد های استاتیک، برای تعریف کردن متد های کمکی هست که یا مستقل از آبجکت ها فعالیت می</w:t>
-      </w:r>
-      <w:r>
-        <w:rPr>
-          <w:rtl/>
-        </w:rPr>
-        <w:softHyphen/>
-      </w:r>
-      <w:r>
-        <w:rPr>
-          <w:rFonts w:hint="cs"/>
-          <w:rtl/>
-        </w:rPr>
-        <w:t>کنن، یا روی آبجکت هایی که از اون کلاس می</w:t>
-      </w:r>
-      <w:r>
-        <w:rPr>
-          <w:rtl/>
-        </w:rPr>
-        <w:softHyphen/>
-      </w:r>
-      <w:r>
-        <w:rPr>
-          <w:rFonts w:hint="cs"/>
-          <w:rtl/>
-        </w:rPr>
-        <w:t>سازیم</w:t>
-      </w:r>
-      <w:r>
-        <w:rPr>
-          <w:rFonts w:hint="cs"/>
-          <w:rtl/>
-        </w:rPr>
-        <w:t xml:space="preserve"> ( یا از کلاس های دیگه )</w:t>
-      </w:r>
-      <w:r>
-        <w:rPr>
-          <w:rFonts w:hint="cs"/>
-          <w:rtl/>
-        </w:rPr>
-        <w:t xml:space="preserve"> کاری انجام میدن</w:t>
-      </w:r>
-      <w:r>
-        <w:rPr>
-          <w:rFonts w:hint="cs"/>
-          <w:rtl/>
-        </w:rPr>
-        <w:t xml:space="preserve"> و منطقشون به ی</w:t>
-      </w:r>
-      <w:r>
-        <w:rPr>
-          <w:rFonts w:hint="cs"/>
-          <w:rtl/>
-        </w:rPr>
-        <w:t xml:space="preserve">ک </w:t>
-      </w:r>
-      <w:r>
-        <w:t>instance</w:t>
-      </w:r>
-      <w:r>
-        <w:rPr>
-          <w:rFonts w:hint="cs"/>
-          <w:rtl/>
-        </w:rPr>
-        <w:t xml:space="preserve"> خاص تعلق نداره و به طور کلی عمل می</w:t>
-      </w:r>
-      <w:r>
-        <w:rPr>
-          <w:rtl/>
-        </w:rPr>
-        <w:softHyphen/>
-      </w:r>
-      <w:r>
-        <w:rPr>
-          <w:rFonts w:hint="cs"/>
-          <w:rtl/>
-        </w:rPr>
-        <w:t>کنند.</w:t>
-      </w:r>
-      <w:r>
-        <w:rPr>
-          <w:rFonts w:hint="cs"/>
-          <w:rtl/>
-        </w:rPr>
-        <w:t xml:space="preserve"> </w:t>
+        <w:t xml:space="preserve">برای تعریف کردن متد های استاتیک، مثل متغیر های استاتیک باید از کلمه </w:t>
+      </w:r>
+      <w:r>
+        <w:t>static</w:t>
+      </w:r>
+      <w:r>
+        <w:rPr>
+          <w:rFonts w:hint="cs"/>
+          <w:rtl/>
+        </w:rPr>
+        <w:t xml:space="preserve"> استفاده کنید. </w:t>
       </w:r>
       <w:r>
         <w:rPr>
@@ -6657,6 +6872,71 @@
           <w:rtl/>
         </w:rPr>
         <w:lastRenderedPageBreak/>
+        <w:t>اصلی ترین استفاده متد های استاتیک، برای تعریف کردن متد های کمکی هست که یا مستقل از آبجکت ها فعالیت می</w:t>
+      </w:r>
+      <w:r>
+        <w:rPr>
+          <w:rtl/>
+        </w:rPr>
+        <w:softHyphen/>
+      </w:r>
+      <w:r>
+        <w:rPr>
+          <w:rFonts w:hint="cs"/>
+          <w:rtl/>
+        </w:rPr>
+        <w:t>کنن، یا روی آبجکت هایی که از اون کلاس می</w:t>
+      </w:r>
+      <w:r>
+        <w:rPr>
+          <w:rtl/>
+        </w:rPr>
+        <w:softHyphen/>
+      </w:r>
+      <w:r>
+        <w:rPr>
+          <w:rFonts w:hint="cs"/>
+          <w:rtl/>
+        </w:rPr>
+        <w:t xml:space="preserve">سازیم ( یا از کلاس های دیگه ) کاری انجام میدن و منطقشون به یک </w:t>
+      </w:r>
+      <w:r>
+        <w:t>instance</w:t>
+      </w:r>
+      <w:r>
+        <w:rPr>
+          <w:rFonts w:hint="cs"/>
+          <w:rtl/>
+        </w:rPr>
+        <w:t xml:space="preserve"> خاص تعلق نداره و به طور کلی عمل می</w:t>
+      </w:r>
+      <w:r>
+        <w:rPr>
+          <w:rtl/>
+        </w:rPr>
+        <w:softHyphen/>
+      </w:r>
+      <w:r>
+        <w:rPr>
+          <w:rFonts w:hint="cs"/>
+          <w:rtl/>
+        </w:rPr>
+        <w:t>کنند.</w:t>
+      </w:r>
+    </w:p>
+    <w:p>
+      <w:pPr>
+        <w:pStyle w:val="Normal1"/>
+        <w:jc w:val="both"/>
+        <w:rPr>
+          <w:rtl/>
+        </w:rPr>
+      </w:pPr>
+      <w:r>
+        <w:rPr>
+          <w:rFonts w:hint="cs"/>
+          <w:rtl/>
+        </w:rPr>
         <w:t xml:space="preserve">حالا بیاید یه متد استاتیک دیگه برای </w:t>
       </w:r>
       <w:r>
@@ -7677,7 +7957,15 @@
           <w:rFonts w:hint="cs"/>
           <w:rtl/>
         </w:rPr>
-        <w:t>تونند به متغیر ها و متد های عادی که مربوط به هر آبجکت هستن دسترسی داشته باشن و فقط به متد ها و متغیر های استاتیک دسترسی دارن؛ اگه اینطوری نبود و متد های استاتیک به متغیر/متد های غیر استاتیک دسترسی داشتن، سوالی که پیش میومد این بود که این متغیر/متد مربوط به کدوم آبجکته؟</w:t>
+        <w:t xml:space="preserve">تونند به متغیر ها و متد های عادی که مربوط به هر آبجکت هستن دسترسی داشته باشن و فقط به متد ها و متغیر های استاتیک دسترسی دارن؛ اگه اینطوری نبود و متد های استاتیک به متغیر/متد های غیر </w:t>
+      </w:r>
+      <w:r>
+        <w:rPr>
+          <w:rFonts w:hint="cs"/>
+          <w:rtl/>
+        </w:rPr>
+        <w:lastRenderedPageBreak/>
+        <w:t>استاتیک دسترسی داشتن، سوالی که پیش میومد این بود که این متغیر/متد مربوط به کدوم آبجکته؟</w:t>
       </w:r>
       <w:r>
         <w:rPr>
@@ -7742,15 +8030,7 @@
           <w:rFonts w:hint="cs"/>
           <w:rtl/>
         </w:rPr>
-        <w:t xml:space="preserve"> به </w:t>
-      </w:r>
-      <w:r>
-        <w:rPr>
-          <w:rFonts w:hint="cs"/>
-          <w:rtl/>
-        </w:rPr>
-        <w:lastRenderedPageBreak/>
-        <w:t xml:space="preserve">فیلد </w:t>
+        <w:t xml:space="preserve"> به فیلد </w:t>
       </w:r>
       <w:r>
         <w:t>model</w:t>
@@ -9208,7 +9488,7 @@
                     <pic:cNvPicPr/>
                   </pic:nvPicPr>
                   <pic:blipFill>
-                    <a:blip r:embed="rId12"/>
+                    <a:blip r:embed="rId13"/>
                     <a:stretch>
                       <a:fillRect/>
                     </a:stretch>
@@ -11765,7 +12045,292 @@
     <w:p>
       <w:pPr>
         <w:pStyle w:val="Normal1"/>
+        <w:jc w:val="both"/>
+        <w:rPr>
+          <w:rtl/>
+        </w:rPr>
       </w:pPr>
+      <w:r>
+        <w:rPr>
+          <w:rFonts w:hint="cs"/>
+          <w:rtl/>
+        </w:rPr>
+        <w:t>توی این داک، با متد ها بهتر و دقیق تر آشنا شدید؛ الان باید بدونید که:</w:t>
+      </w:r>
+    </w:p>
+    <w:p>
+      <w:pPr>
+        <w:pStyle w:val="Normal1"/>
+        <w:numPr>
+          <w:ilvl w:val="0"/>
+          <w:numId w:val="1"/>
+        </w:numPr>
+        <w:jc w:val="both"/>
+      </w:pPr>
+      <w:r>
+        <w:rPr>
+          <w:rFonts w:hint="cs"/>
+          <w:rtl/>
+        </w:rPr>
+        <w:t>فرق بین متغیر های محلی و فیلد های کلاس چیه.</w:t>
+      </w:r>
+    </w:p>
+    <w:p>
+      <w:pPr>
+        <w:pStyle w:val="Normal1"/>
+        <w:numPr>
+          <w:ilvl w:val="0"/>
+          <w:numId w:val="1"/>
+        </w:numPr>
+        <w:jc w:val="both"/>
+      </w:pPr>
+      <w:r>
+        <w:rPr>
+          <w:rFonts w:hint="cs"/>
+          <w:rtl/>
+        </w:rPr>
+        <w:t xml:space="preserve">مسأله </w:t>
+      </w:r>
+      <w:r>
+        <w:t>shadowing</w:t>
+      </w:r>
+      <w:r>
+        <w:rPr>
+          <w:rFonts w:hint="cs"/>
+          <w:rtl/>
+        </w:rPr>
+        <w:t xml:space="preserve"> چیه، </w:t>
+      </w:r>
+      <w:r>
+        <w:t>this</w:t>
+      </w:r>
+      <w:r>
+        <w:rPr>
+          <w:rFonts w:hint="cs"/>
+          <w:rtl/>
+        </w:rPr>
+        <w:t xml:space="preserve"> چیه و چجوری </w:t>
+      </w:r>
+      <w:r>
+        <w:t>shadowing</w:t>
+      </w:r>
+      <w:r>
+        <w:rPr>
+          <w:rFonts w:hint="cs"/>
+          <w:rtl/>
+        </w:rPr>
+        <w:t xml:space="preserve"> رو با </w:t>
+      </w:r>
+      <w:r>
+        <w:t>this</w:t>
+      </w:r>
+      <w:r>
+        <w:rPr>
+          <w:rFonts w:hint="cs"/>
+          <w:rtl/>
+        </w:rPr>
+        <w:t xml:space="preserve"> حل کنید.</w:t>
+      </w:r>
+    </w:p>
+    <w:p>
+      <w:pPr>
+        <w:pStyle w:val="Normal1"/>
+        <w:numPr>
+          <w:ilvl w:val="0"/>
+          <w:numId w:val="1"/>
+        </w:numPr>
+        <w:jc w:val="both"/>
+      </w:pPr>
+      <w:r>
+        <w:rPr>
+          <w:rFonts w:hint="cs"/>
+          <w:rtl/>
+        </w:rPr>
+        <w:t>متد استاتیک چیه، کجا ها کاربرد دار</w:t>
+      </w:r>
+      <w:r>
+        <w:rPr>
+          <w:rFonts w:hint="cs"/>
+          <w:rtl/>
+        </w:rPr>
+        <w:t>ه،</w:t>
+      </w:r>
+      <w:r>
+        <w:rPr>
+          <w:rFonts w:hint="cs"/>
+          <w:rtl/>
+        </w:rPr>
+        <w:t xml:space="preserve"> با متد عادی چه فرقی می</w:t>
+      </w:r>
+      <w:r>
+        <w:rPr>
+          <w:rtl/>
+        </w:rPr>
+        <w:softHyphen/>
+      </w:r>
+      <w:r>
+        <w:rPr>
+          <w:rFonts w:hint="cs"/>
+          <w:rtl/>
+        </w:rPr>
+        <w:t>کنه</w:t>
+      </w:r>
+      <w:r>
+        <w:rPr>
+          <w:rFonts w:hint="cs"/>
+          <w:rtl/>
+        </w:rPr>
+        <w:t xml:space="preserve"> و این که چجوری تعریفش کنی</w:t>
+      </w:r>
+      <w:r>
+        <w:rPr>
+          <w:rFonts w:hint="cs"/>
+          <w:rtl/>
+        </w:rPr>
+        <w:t>د</w:t>
+      </w:r>
+      <w:r>
+        <w:rPr>
+          <w:rFonts w:hint="cs"/>
+          <w:rtl/>
+        </w:rPr>
+        <w:t xml:space="preserve"> و چجوری صداش بزنی</w:t>
+      </w:r>
+      <w:r>
+        <w:rPr>
+          <w:rFonts w:hint="cs"/>
+          <w:rtl/>
+        </w:rPr>
+        <w:t>د</w:t>
+      </w:r>
+      <w:r>
+        <w:rPr>
+          <w:rFonts w:hint="cs"/>
+          <w:rtl/>
+        </w:rPr>
+        <w:t>.</w:t>
+      </w:r>
+    </w:p>
+    <w:p>
+      <w:pPr>
+        <w:pStyle w:val="Normal1"/>
+        <w:numPr>
+          <w:ilvl w:val="0"/>
+          <w:numId w:val="1"/>
+        </w:numPr>
+        <w:jc w:val="both"/>
+      </w:pPr>
+      <w:r>
+        <w:rPr>
+          <w:rFonts w:hint="cs"/>
+          <w:rtl/>
+        </w:rPr>
+        <w:t>متغیر های محلی برعکس فیلد های کلاس مقدار پیش</w:t>
+      </w:r>
+      <w:r>
+        <w:rPr>
+          <w:rtl/>
+        </w:rPr>
+        <w:softHyphen/>
+      </w:r>
+      <w:r>
+        <w:rPr>
+          <w:rFonts w:hint="cs"/>
+          <w:rtl/>
+        </w:rPr>
+        <w:t>فرض نمی</w:t>
+      </w:r>
+      <w:r>
+        <w:rPr>
+          <w:rtl/>
+        </w:rPr>
+        <w:softHyphen/>
+      </w:r>
+      <w:r>
+        <w:rPr>
+          <w:rFonts w:hint="cs"/>
+          <w:rtl/>
+        </w:rPr>
+        <w:t>گیرند و این که این موضوع چجوری می</w:t>
+      </w:r>
+      <w:r>
+        <w:rPr>
+          <w:rtl/>
+        </w:rPr>
+        <w:softHyphen/>
+      </w:r>
+      <w:r>
+        <w:rPr>
+          <w:rFonts w:hint="cs"/>
+          <w:rtl/>
+        </w:rPr>
+        <w:t>تونه دردسر ساز باشه و چجوری مشکلش رو حل کنی</w:t>
+      </w:r>
+      <w:r>
+        <w:rPr>
+          <w:rFonts w:hint="cs"/>
+          <w:rtl/>
+        </w:rPr>
+        <w:t>د</w:t>
+      </w:r>
+      <w:r>
+        <w:rPr>
+          <w:rFonts w:hint="cs"/>
+          <w:rtl/>
+        </w:rPr>
+        <w:t>.</w:t>
+      </w:r>
+    </w:p>
+    <w:p>
+      <w:pPr>
+        <w:pStyle w:val="Normal1"/>
+        <w:numPr>
+          <w:ilvl w:val="0"/>
+          <w:numId w:val="1"/>
+        </w:numPr>
+        <w:jc w:val="both"/>
+      </w:pPr>
+      <w:r>
+        <w:rPr>
+          <w:rFonts w:hint="cs"/>
+          <w:rtl/>
+        </w:rPr>
+        <w:t xml:space="preserve">کلاس های </w:t>
+      </w:r>
+      <w:r>
+        <w:t>wrapper</w:t>
+      </w:r>
+      <w:r>
+        <w:rPr>
+          <w:rFonts w:hint="cs"/>
+          <w:rtl/>
+        </w:rPr>
+        <w:t xml:space="preserve"> چه چیز هایی هستند، چرا وجود دارند، و کجا و چطور ازشون استفاده کنید.</w:t>
+      </w:r>
+    </w:p>
+    <w:p>
+      <w:pPr>
+        <w:pStyle w:val="Normal1"/>
+        <w:numPr>
+          <w:ilvl w:val="0"/>
+          <w:numId w:val="1"/>
+        </w:numPr>
+        <w:jc w:val="both"/>
+        <w:rPr>
+          <w:rFonts w:hint="cs"/>
+          <w:rtl/>
+        </w:rPr>
+      </w:pPr>
+      <w:r>
+        <w:t>Method overloading</w:t>
+      </w:r>
+      <w:r>
+        <w:rPr>
+          <w:rFonts w:hint="cs"/>
+          <w:rtl/>
+        </w:rPr>
+        <w:t xml:space="preserve"> چیه، چرا ابزار قدرتمندیه، چه حالت هایی داره و چطور ازش استفاده کنید.</w:t>
+      </w:r>
     </w:p>
     <w:sectPr>
       <w:pgSz w:w="12240" w:h="15840"/>
@@ -12280,6 +12845,127 @@
     </w:pPr>
   </w:p>
 </w:hdr>
+</file>
+
+<file path=word/numbering.xml><?xml version="1.0" encoding="utf-8"?>
+<w:numbering xmlns:wpc="http://schemas.microsoft.com/office/word/2010/wordprocessingCanvas" xmlns:cx="http://schemas.microsoft.com/office/drawing/2014/chartex" xmlns:cx1="http://schemas.microsoft.com/office/drawing/2015/9/8/chartex" xmlns:cx2="http://schemas.microsoft.com/office/drawing/2015/10/21/chartex" xmlns:cx3="http://schemas.microsoft.com/office/drawing/2016/5/9/chartex" xmlns:cx4="http://schemas.microsoft.com/office/drawing/2016/5/10/chartex" xmlns:cx5="http://schemas.microsoft.com/office/drawing/2016/5/11/chartex" xmlns:cx6="http://schemas.microsoft.com/office/drawing/2016/5/12/chartex" xmlns:cx7="http://schemas.microsoft.com/office/drawing/2016/5/13/chartex" xmlns:cx8="http://schemas.microsoft.com/office/drawing/2016/5/14/chartex" xmlns:mc="http://schemas.openxmlformats.org/markup-compatibility/2006" xmlns:aink="http://schemas.microsoft.com/office/drawing/2016/ink" xmlns:am3d="http://schemas.microsoft.com/office/drawing/2017/model3d" xmlns:o="urn:schemas-microsoft-com:office:office" xmlns:r="http://schemas.openxmlformats.org/officeDocument/2006/relationships" xmlns:m="http://schemas.openxmlformats.org/officeDocument/2006/math" xmlns:v="urn:schemas-microsoft-com:vml" xmlns:wp14="http://schemas.microsoft.com/office/word/2010/wordprocessingDrawing" xmlns:wp="http://schemas.openxmlformats.org/drawingml/2006/wordprocessingDrawing" xmlns:w10="urn:schemas-microsoft-com:office:word" xmlns:w="http://schemas.openxmlformats.org/wordprocessingml/2006/main" xmlns:w14="http://schemas.microsoft.com/office/word/2010/wordml" xmlns:w15="http://schemas.microsoft.com/office/word/2012/wordml" xmlns:w16cex="http://schemas.microsoft.com/office/word/2018/wordml/cex" xmlns:w16cid="http://schemas.microsoft.com/office/word/2016/wordml/cid" xmlns:w16="http://schemas.microsoft.com/office/word/2018/wordml" xmlns:w16sdtdh="http://schemas.microsoft.com/office/word/2020/wordml/sdtdatahash" xmlns:w16se="http://schemas.microsoft.com/office/word/2015/wordml/symex" xmlns:wpg="http://schemas.microsoft.com/office/word/2010/wordprocessingGroup" xmlns:wpi="http://schemas.microsoft.com/office/word/2010/wordprocessingInk" xmlns:wne="http://schemas.microsoft.com/office/word/2006/wordml" xmlns:wps="http://schemas.microsoft.com/office/word/2010/wordprocessingShape" mc:Ignorable="w14 w15 w16se w16cid w16 w16cex w16sdtdh wp14">
+  <w:abstractNum w:abstractNumId="0" w15:restartNumberingAfterBreak="0">
+    <w:nsid w:val="71D95B2D"/>
+    <w:multiLevelType w:val="hybridMultilevel"/>
+    <w:tmpl w:val="41FA60AC"/>
+    <w:lvl w:ilvl="0" w:tplc="04090001">
+      <w:start w:val="1"/>
+      <w:numFmt w:val="bullet"/>
+      <w:lvlText w:val=""/>
+      <w:lvlJc w:val="left"/>
+      <w:pPr>
+        <w:ind w:left="720" w:hanging="360"/>
+      </w:pPr>
+      <w:rPr>
+        <w:rFonts w:ascii="Symbol" w:hAnsi="Symbol" w:hint="default"/>
+      </w:rPr>
+    </w:lvl>
+    <w:lvl w:ilvl="1" w:tplc="04090003" w:tentative="1">
+      <w:start w:val="1"/>
+      <w:numFmt w:val="bullet"/>
+      <w:lvlText w:val="o"/>
+      <w:lvlJc w:val="left"/>
+      <w:pPr>
+        <w:ind w:left="1440" w:hanging="360"/>
+      </w:pPr>
+      <w:rPr>
+        <w:rFonts w:ascii="Courier New" w:hAnsi="Courier New" w:cs="Courier New" w:hint="default"/>
+      </w:rPr>
+    </w:lvl>
+    <w:lvl w:ilvl="2" w:tplc="04090005" w:tentative="1">
+      <w:start w:val="1"/>
+      <w:numFmt w:val="bullet"/>
+      <w:lvlText w:val=""/>
+      <w:lvlJc w:val="left"/>
+      <w:pPr>
+        <w:ind w:left="2160" w:hanging="360"/>
+      </w:pPr>
+      <w:rPr>
+        <w:rFonts w:ascii="Wingdings" w:hAnsi="Wingdings" w:hint="default"/>
+      </w:rPr>
+    </w:lvl>
+    <w:lvl w:ilvl="3" w:tplc="04090001" w:tentative="1">
+      <w:start w:val="1"/>
+      <w:numFmt w:val="bullet"/>
+      <w:lvlText w:val=""/>
+      <w:lvlJc w:val="left"/>
+      <w:pPr>
+        <w:ind w:left="2880" w:hanging="360"/>
+      </w:pPr>
+      <w:rPr>
+        <w:rFonts w:ascii="Symbol" w:hAnsi="Symbol" w:hint="default"/>
+      </w:rPr>
+    </w:lvl>
+    <w:lvl w:ilvl="4" w:tplc="04090003" w:tentative="1">
+      <w:start w:val="1"/>
+      <w:numFmt w:val="bullet"/>
+      <w:lvlText w:val="o"/>
+      <w:lvlJc w:val="left"/>
+      <w:pPr>
+        <w:ind w:left="3600" w:hanging="360"/>
+      </w:pPr>
+      <w:rPr>
+        <w:rFonts w:ascii="Courier New" w:hAnsi="Courier New" w:cs="Courier New" w:hint="default"/>
+      </w:rPr>
+    </w:lvl>
+    <w:lvl w:ilvl="5" w:tplc="04090005" w:tentative="1">
+      <w:start w:val="1"/>
+      <w:numFmt w:val="bullet"/>
+      <w:lvlText w:val=""/>
+      <w:lvlJc w:val="left"/>
+      <w:pPr>
+        <w:ind w:left="4320" w:hanging="360"/>
+      </w:pPr>
+      <w:rPr>
+        <w:rFonts w:ascii="Wingdings" w:hAnsi="Wingdings" w:hint="default"/>
+      </w:rPr>
+    </w:lvl>
+    <w:lvl w:ilvl="6" w:tplc="04090001" w:tentative="1">
+      <w:start w:val="1"/>
+      <w:numFmt w:val="bullet"/>
+      <w:lvlText w:val=""/>
+      <w:lvlJc w:val="left"/>
+      <w:pPr>
+        <w:ind w:left="5040" w:hanging="360"/>
+      </w:pPr>
+      <w:rPr>
+        <w:rFonts w:ascii="Symbol" w:hAnsi="Symbol" w:hint="default"/>
+      </w:rPr>
+    </w:lvl>
+    <w:lvl w:ilvl="7" w:tplc="04090003" w:tentative="1">
+      <w:start w:val="1"/>
+      <w:numFmt w:val="bullet"/>
+      <w:lvlText w:val="o"/>
+      <w:lvlJc w:val="left"/>
+      <w:pPr>
+        <w:ind w:left="5760" w:hanging="360"/>
+      </w:pPr>
+      <w:rPr>
+        <w:rFonts w:ascii="Courier New" w:hAnsi="Courier New" w:cs="Courier New" w:hint="default"/>
+      </w:rPr>
+    </w:lvl>
+    <w:lvl w:ilvl="8" w:tplc="04090005" w:tentative="1">
+      <w:start w:val="1"/>
+      <w:numFmt w:val="bullet"/>
+      <w:lvlText w:val=""/>
+      <w:lvlJc w:val="left"/>
+      <w:pPr>
+        <w:ind w:left="6480" w:hanging="360"/>
+      </w:pPr>
+      <w:rPr>
+        <w:rFonts w:ascii="Wingdings" w:hAnsi="Wingdings" w:hint="default"/>
+      </w:rPr>
+    </w:lvl>
+  </w:abstractNum>
+  <w:num w:numId="1">
+    <w:abstractNumId w:val="0"/>
+  </w:num>
+</w:numbering>
 </file>
 
 <file path=word/styles.xml><?xml version="1.0" encoding="utf-8"?>
@@ -12926,7 +13612,7 @@
     <w:autoRedefine/>
     <w:uiPriority w:val="39"/>
     <w:unhideWhenUsed/>
-    <w:rsid w:val="00430B5C"/>
+    <w:rsid w:val="005F1A00"/>
     <w:pPr>
       <w:tabs>
         <w:tab w:val="right" w:leader="dot" w:pos="9350"/>
@@ -12938,6 +13624,9 @@
     <w:rPr>
       <w:rFonts w:ascii="Estedad" w:hAnsi="Estedad" w:cs="Estedad"/>
       <w:noProof/>
+      <w:sz w:val="24"/>
+      <w:szCs w:val="24"/>
+      <w:vertAlign w:val="subscript"/>
       <w:lang w:bidi="fa-IR"/>
     </w:rPr>
   </w:style>
@@ -13607,6 +14296,34 @@
 
 <file path=word/glossary/fontTable.xml><?xml version="1.0" encoding="utf-8"?>
 <w:fonts xmlns:mc="http://schemas.openxmlformats.org/markup-compatibility/2006" xmlns:r="http://schemas.openxmlformats.org/officeDocument/2006/relationships" xmlns:w="http://schemas.openxmlformats.org/wordprocessingml/2006/main" xmlns:w14="http://schemas.microsoft.com/office/word/2010/wordml" xmlns:w15="http://schemas.microsoft.com/office/word/2012/wordml" xmlns:w16cex="http://schemas.microsoft.com/office/word/2018/wordml/cex" xmlns:w16cid="http://schemas.microsoft.com/office/word/2016/wordml/cid" xmlns:w16="http://schemas.microsoft.com/office/word/2018/wordml" xmlns:w16sdtdh="http://schemas.microsoft.com/office/word/2020/wordml/sdtdatahash" xmlns:w16se="http://schemas.microsoft.com/office/word/2015/wordml/symex" mc:Ignorable="w14 w15 w16se w16cid w16 w16cex w16sdtdh">
+  <w:font w:name="Symbol">
+    <w:panose1 w:val="05050102010706020507"/>
+    <w:charset w:val="02"/>
+    <w:family w:val="roman"/>
+    <w:pitch w:val="variable"/>
+    <w:sig w:usb0="00000000" w:usb1="10000000" w:usb2="00000000" w:usb3="00000000" w:csb0="80000000" w:csb1="00000000"/>
+  </w:font>
+  <w:font w:name="Times New Roman">
+    <w:panose1 w:val="02020603050405020304"/>
+    <w:charset w:val="00"/>
+    <w:family w:val="roman"/>
+    <w:pitch w:val="variable"/>
+    <w:sig w:usb0="E0002EFF" w:usb1="C000785B" w:usb2="00000009" w:usb3="00000000" w:csb0="000001FF" w:csb1="00000000"/>
+  </w:font>
+  <w:font w:name="Courier New">
+    <w:panose1 w:val="02070309020205020404"/>
+    <w:charset w:val="00"/>
+    <w:family w:val="modern"/>
+    <w:pitch w:val="fixed"/>
+    <w:sig w:usb0="E0002EFF" w:usb1="C0007843" w:usb2="00000009" w:usb3="00000000" w:csb0="000001FF" w:csb1="00000000"/>
+  </w:font>
+  <w:font w:name="Wingdings">
+    <w:panose1 w:val="05000000000000000000"/>
+    <w:charset w:val="02"/>
+    <w:family w:val="auto"/>
+    <w:pitch w:val="variable"/>
+    <w:sig w:usb0="00000000" w:usb1="10000000" w:usb2="00000000" w:usb3="00000000" w:csb0="80000000" w:csb1="00000000"/>
+  </w:font>
   <w:font w:name="Calibri">
     <w:panose1 w:val="020F0502020204030204"/>
     <w:charset w:val="00"/>
@@ -13627,13 +14344,6 @@
     <w:family w:val="swiss"/>
     <w:pitch w:val="variable"/>
     <w:sig w:usb0="E4002EFF" w:usb1="C200247B" w:usb2="00000009" w:usb3="00000000" w:csb0="000001FF" w:csb1="00000000"/>
-  </w:font>
-  <w:font w:name="Times New Roman">
-    <w:panose1 w:val="02020603050405020304"/>
-    <w:charset w:val="00"/>
-    <w:family w:val="roman"/>
-    <w:pitch w:val="variable"/>
-    <w:sig w:usb0="E0002EFF" w:usb1="C000785B" w:usb2="00000009" w:usb3="00000000" w:csb0="000001FF" w:csb1="00000000"/>
   </w:font>
   <w:font w:name="Estedad">
     <w:panose1 w:val="02000203000000000000"/>
@@ -13676,13 +14386,6 @@
     <w:family w:val="auto"/>
     <w:pitch w:val="variable"/>
     <w:sig w:usb0="A000207F" w:usb1="9000207B" w:usb2="00000008" w:usb3="00000000" w:csb0="000000D3" w:csb1="00000000"/>
-  </w:font>
-  <w:font w:name="Courier New">
-    <w:panose1 w:val="02070309020205020404"/>
-    <w:charset w:val="00"/>
-    <w:family w:val="modern"/>
-    <w:pitch w:val="fixed"/>
-    <w:sig w:usb0="E0002EFF" w:usb1="C0007843" w:usb2="00000009" w:usb3="00000000" w:csb0="000001FF" w:csb1="00000000"/>
   </w:font>
   <w:font w:name="Estedad Regular">
     <w:panose1 w:val="00000000000000000000"/>
@@ -13743,10 +14446,10 @@
     <w:rsid w:val="00764F25"/>
     <w:rsid w:val="008C6A74"/>
     <w:rsid w:val="00A568CE"/>
+    <w:rsid w:val="00A92574"/>
     <w:rsid w:val="00AF6C74"/>
     <w:rsid w:val="00B764BC"/>
     <w:rsid w:val="00C31501"/>
-    <w:rsid w:val="00CE79AD"/>
     <w:rsid w:val="00E44874"/>
     <w:rsid w:val="00F87A71"/>
   </w:rsids>

</xml_diff>